<commit_message>
commit per cambiare ramo
</commit_message>
<xml_diff>
--- a/Fondital.Client/wwwroot/Documents/Templates/BUH-IT.docx
+++ b/Fondital.Client/wwwroot/Documents/Templates/BUH-IT.docx
@@ -13,13 +13,13 @@
         <w:tblCaption w:val="TabellaVoci"/>
       </w:tblPr>
       <w:tblGrid>
-        <w:gridCol w:w="434"/>
-        <w:gridCol w:w="1145"/>
-        <w:gridCol w:w="3670"/>
-        <w:gridCol w:w="1130"/>
-        <w:gridCol w:w="1407"/>
-        <w:gridCol w:w="531"/>
-        <w:gridCol w:w="1321"/>
+        <w:gridCol w:w="567"/>
+        <w:gridCol w:w="990"/>
+        <w:gridCol w:w="3546"/>
+        <w:gridCol w:w="1043"/>
+        <w:gridCol w:w="1536"/>
+        <w:gridCol w:w="654"/>
+        <w:gridCol w:w="1302"/>
       </w:tblGrid>
       <w:tr>
         <w:trPr>
@@ -793,7 +793,7 @@
         </w:trPr>
         <w:tc>
           <w:tcPr>
-            <w:tcW w:w="434" w:type="dxa"/>
+            <w:tcW w:w="567" w:type="dxa"/>
             <w:tcBorders>
               <w:top w:val="nil"/>
               <w:left w:val="nil"/>
@@ -819,7 +819,7 @@
         </w:tc>
         <w:tc>
           <w:tcPr>
-            <w:tcW w:w="1145" w:type="dxa"/>
+            <w:tcW w:w="990" w:type="dxa"/>
             <w:tcBorders>
               <w:top w:val="nil"/>
               <w:left w:val="nil"/>
@@ -843,7 +843,7 @@
         </w:tc>
         <w:tc>
           <w:tcPr>
-            <w:tcW w:w="3670" w:type="dxa"/>
+            <w:tcW w:w="3546" w:type="dxa"/>
             <w:tcBorders>
               <w:top w:val="nil"/>
               <w:left w:val="nil"/>
@@ -867,7 +867,7 @@
         </w:tc>
         <w:tc>
           <w:tcPr>
-            <w:tcW w:w="1130" w:type="dxa"/>
+            <w:tcW w:w="1043" w:type="dxa"/>
             <w:tcBorders>
               <w:top w:val="nil"/>
               <w:left w:val="nil"/>
@@ -891,7 +891,7 @@
         </w:tc>
         <w:tc>
           <w:tcPr>
-            <w:tcW w:w="1407" w:type="dxa"/>
+            <w:tcW w:w="1536" w:type="dxa"/>
             <w:tcBorders>
               <w:top w:val="nil"/>
               <w:left w:val="nil"/>
@@ -915,7 +915,7 @@
         </w:tc>
         <w:tc>
           <w:tcPr>
-            <w:tcW w:w="531" w:type="dxa"/>
+            <w:tcW w:w="654" w:type="dxa"/>
             <w:tcBorders>
               <w:top w:val="nil"/>
               <w:left w:val="nil"/>
@@ -939,7 +939,7 @@
         </w:tc>
         <w:tc>
           <w:tcPr>
-            <w:tcW w:w="1321" w:type="dxa"/>
+            <w:tcW w:w="1302" w:type="dxa"/>
             <w:tcBorders>
               <w:top w:val="nil"/>
               <w:left w:val="nil"/>
@@ -1557,7 +1557,7 @@
         </w:trPr>
         <w:tc>
           <w:tcPr>
-            <w:tcW w:w="434" w:type="dxa"/>
+            <w:tcW w:w="567" w:type="dxa"/>
             <w:tcBorders>
               <w:left w:val="nil"/>
               <w:bottom w:val="nil"/>
@@ -1582,7 +1582,7 @@
         </w:tc>
         <w:tc>
           <w:tcPr>
-            <w:tcW w:w="1145" w:type="dxa"/>
+            <w:tcW w:w="990" w:type="dxa"/>
             <w:tcBorders>
               <w:left w:val="nil"/>
               <w:bottom w:val="nil"/>
@@ -1607,7 +1607,7 @@
         </w:tc>
         <w:tc>
           <w:tcPr>
-            <w:tcW w:w="3670" w:type="dxa"/>
+            <w:tcW w:w="3546" w:type="dxa"/>
             <w:tcBorders>
               <w:left w:val="nil"/>
               <w:bottom w:val="nil"/>
@@ -1632,7 +1632,7 @@
         </w:tc>
         <w:tc>
           <w:tcPr>
-            <w:tcW w:w="1130" w:type="dxa"/>
+            <w:tcW w:w="1043" w:type="dxa"/>
             <w:tcBorders>
               <w:left w:val="nil"/>
               <w:bottom w:val="nil"/>
@@ -1657,7 +1657,7 @@
         </w:tc>
         <w:tc>
           <w:tcPr>
-            <w:tcW w:w="1407" w:type="dxa"/>
+            <w:tcW w:w="1536" w:type="dxa"/>
             <w:tcBorders>
               <w:left w:val="nil"/>
               <w:bottom w:val="nil"/>
@@ -1682,7 +1682,7 @@
         </w:tc>
         <w:tc>
           <w:tcPr>
-            <w:tcW w:w="531" w:type="dxa"/>
+            <w:tcW w:w="654" w:type="dxa"/>
             <w:tcBorders>
               <w:left w:val="nil"/>
               <w:bottom w:val="nil"/>
@@ -1707,7 +1707,7 @@
         </w:tc>
         <w:tc>
           <w:tcPr>
-            <w:tcW w:w="1321" w:type="dxa"/>
+            <w:tcW w:w="1302" w:type="dxa"/>
             <w:tcBorders>
               <w:left w:val="nil"/>
               <w:bottom w:val="nil"/>
@@ -1737,7 +1737,7 @@
         </w:trPr>
         <w:tc>
           <w:tcPr>
-            <w:tcW w:w="434" w:type="dxa"/>
+            <w:tcW w:w="567" w:type="dxa"/>
             <w:tcBorders>
               <w:top w:val="nil"/>
               <w:left w:val="nil"/>
@@ -1762,7 +1762,7 @@
         </w:tc>
         <w:tc>
           <w:tcPr>
-            <w:tcW w:w="1145" w:type="dxa"/>
+            <w:tcW w:w="990" w:type="dxa"/>
             <w:tcBorders>
               <w:top w:val="nil"/>
               <w:left w:val="nil"/>
@@ -1787,7 +1787,7 @@
         </w:tc>
         <w:tc>
           <w:tcPr>
-            <w:tcW w:w="3670" w:type="dxa"/>
+            <w:tcW w:w="3546" w:type="dxa"/>
             <w:tcBorders>
               <w:top w:val="nil"/>
               <w:left w:val="nil"/>
@@ -1812,7 +1812,7 @@
         </w:tc>
         <w:tc>
           <w:tcPr>
-            <w:tcW w:w="1130" w:type="dxa"/>
+            <w:tcW w:w="1043" w:type="dxa"/>
             <w:tcBorders>
               <w:top w:val="nil"/>
               <w:left w:val="nil"/>
@@ -1837,7 +1837,7 @@
         </w:tc>
         <w:tc>
           <w:tcPr>
-            <w:tcW w:w="1407" w:type="dxa"/>
+            <w:tcW w:w="1536" w:type="dxa"/>
             <w:tcBorders>
               <w:top w:val="nil"/>
               <w:left w:val="nil"/>
@@ -1862,7 +1862,7 @@
         </w:tc>
         <w:tc>
           <w:tcPr>
-            <w:tcW w:w="531" w:type="dxa"/>
+            <w:tcW w:w="654" w:type="dxa"/>
             <w:tcBorders>
               <w:top w:val="nil"/>
               <w:left w:val="nil"/>
@@ -1887,7 +1887,7 @@
         </w:tc>
         <w:tc>
           <w:tcPr>
-            <w:tcW w:w="1321" w:type="dxa"/>
+            <w:tcW w:w="1302" w:type="dxa"/>
             <w:tcBorders>
               <w:top w:val="nil"/>
               <w:left w:val="nil"/>
@@ -1917,7 +1917,7 @@
         </w:trPr>
         <w:tc>
           <w:tcPr>
-            <w:tcW w:w="434" w:type="dxa"/>
+            <w:tcW w:w="567" w:type="dxa"/>
             <w:shd w:val="clear" w:color="auto" w:fill="auto"/>
             <w:noWrap/>
             <w:vAlign w:val="bottom"/>
@@ -1937,7 +1937,7 @@
         </w:tc>
         <w:tc>
           <w:tcPr>
-            <w:tcW w:w="4815" w:type="dxa"/>
+            <w:tcW w:w="4536" w:type="dxa"/>
             <w:gridSpan w:val="2"/>
             <w:shd w:val="clear" w:color="auto" w:fill="auto"/>
             <w:noWrap/>
@@ -1973,7 +1973,7 @@
         </w:tc>
         <w:tc>
           <w:tcPr>
-            <w:tcW w:w="1130" w:type="dxa"/>
+            <w:tcW w:w="1043" w:type="dxa"/>
             <w:tcBorders>
               <w:bottom w:val="single" w:sz="4" w:space="0" w:color="auto"/>
             </w:tcBorders>
@@ -1999,7 +1999,7 @@
         </w:tc>
         <w:tc>
           <w:tcPr>
-            <w:tcW w:w="1407" w:type="dxa"/>
+            <w:tcW w:w="1536" w:type="dxa"/>
             <w:tcBorders>
               <w:bottom w:val="single" w:sz="4" w:space="0" w:color="auto"/>
             </w:tcBorders>
@@ -2037,7 +2037,7 @@
         </w:tc>
         <w:tc>
           <w:tcPr>
-            <w:tcW w:w="531" w:type="dxa"/>
+            <w:tcW w:w="654" w:type="dxa"/>
             <w:shd w:val="clear" w:color="auto" w:fill="auto"/>
             <w:noWrap/>
             <w:vAlign w:val="bottom"/>
@@ -2072,7 +2072,7 @@
         </w:tc>
         <w:tc>
           <w:tcPr>
-            <w:tcW w:w="1321" w:type="dxa"/>
+            <w:tcW w:w="1302" w:type="dxa"/>
             <w:tcBorders>
               <w:bottom w:val="single" w:sz="4" w:space="0" w:color="auto"/>
             </w:tcBorders>
@@ -2104,7 +2104,7 @@
         </w:trPr>
         <w:tc>
           <w:tcPr>
-            <w:tcW w:w="434" w:type="dxa"/>
+            <w:tcW w:w="567" w:type="dxa"/>
             <w:shd w:val="clear" w:color="auto" w:fill="auto"/>
             <w:noWrap/>
             <w:vAlign w:val="bottom"/>
@@ -2128,7 +2128,7 @@
         </w:tc>
         <w:tc>
           <w:tcPr>
-            <w:tcW w:w="1145" w:type="dxa"/>
+            <w:tcW w:w="990" w:type="dxa"/>
             <w:shd w:val="clear" w:color="auto" w:fill="auto"/>
             <w:noWrap/>
             <w:vAlign w:val="bottom"/>
@@ -2148,7 +2148,7 @@
         </w:tc>
         <w:tc>
           <w:tcPr>
-            <w:tcW w:w="3670" w:type="dxa"/>
+            <w:tcW w:w="3546" w:type="dxa"/>
             <w:shd w:val="clear" w:color="auto" w:fill="auto"/>
             <w:noWrap/>
             <w:vAlign w:val="bottom"/>
@@ -2168,7 +2168,7 @@
         </w:tc>
         <w:tc>
           <w:tcPr>
-            <w:tcW w:w="1130" w:type="dxa"/>
+            <w:tcW w:w="1043" w:type="dxa"/>
             <w:shd w:val="clear" w:color="auto" w:fill="auto"/>
             <w:noWrap/>
             <w:vAlign w:val="bottom"/>
@@ -2188,7 +2188,7 @@
         </w:tc>
         <w:tc>
           <w:tcPr>
-            <w:tcW w:w="1407" w:type="dxa"/>
+            <w:tcW w:w="1536" w:type="dxa"/>
             <w:shd w:val="clear" w:color="auto" w:fill="auto"/>
             <w:noWrap/>
             <w:vAlign w:val="bottom"/>
@@ -2208,7 +2208,7 @@
         </w:tc>
         <w:tc>
           <w:tcPr>
-            <w:tcW w:w="531" w:type="dxa"/>
+            <w:tcW w:w="654" w:type="dxa"/>
             <w:shd w:val="clear" w:color="auto" w:fill="auto"/>
             <w:noWrap/>
             <w:vAlign w:val="bottom"/>
@@ -2228,7 +2228,7 @@
         </w:tc>
         <w:tc>
           <w:tcPr>
-            <w:tcW w:w="1321" w:type="dxa"/>
+            <w:tcW w:w="1302" w:type="dxa"/>
             <w:shd w:val="clear" w:color="auto" w:fill="auto"/>
             <w:noWrap/>
             <w:vAlign w:val="bottom"/>
@@ -2253,7 +2253,7 @@
         </w:trPr>
         <w:tc>
           <w:tcPr>
-            <w:tcW w:w="434" w:type="dxa"/>
+            <w:tcW w:w="567" w:type="dxa"/>
             <w:shd w:val="clear" w:color="auto" w:fill="auto"/>
             <w:noWrap/>
             <w:vAlign w:val="bottom"/>
@@ -2274,7 +2274,7 @@
         </w:tc>
         <w:tc>
           <w:tcPr>
-            <w:tcW w:w="1145" w:type="dxa"/>
+            <w:tcW w:w="990" w:type="dxa"/>
             <w:shd w:val="clear" w:color="auto" w:fill="auto"/>
             <w:noWrap/>
             <w:vAlign w:val="bottom"/>
@@ -2294,7 +2294,7 @@
         </w:tc>
         <w:tc>
           <w:tcPr>
-            <w:tcW w:w="3670" w:type="dxa"/>
+            <w:tcW w:w="3546" w:type="dxa"/>
             <w:shd w:val="clear" w:color="auto" w:fill="auto"/>
             <w:noWrap/>
             <w:vAlign w:val="bottom"/>
@@ -2314,7 +2314,7 @@
         </w:tc>
         <w:tc>
           <w:tcPr>
-            <w:tcW w:w="1130" w:type="dxa"/>
+            <w:tcW w:w="1043" w:type="dxa"/>
             <w:shd w:val="clear" w:color="auto" w:fill="auto"/>
             <w:noWrap/>
             <w:vAlign w:val="bottom"/>
@@ -2334,7 +2334,7 @@
         </w:tc>
         <w:tc>
           <w:tcPr>
-            <w:tcW w:w="1407" w:type="dxa"/>
+            <w:tcW w:w="1536" w:type="dxa"/>
             <w:shd w:val="clear" w:color="auto" w:fill="auto"/>
             <w:noWrap/>
             <w:vAlign w:val="bottom"/>
@@ -2354,7 +2354,7 @@
         </w:tc>
         <w:tc>
           <w:tcPr>
-            <w:tcW w:w="531" w:type="dxa"/>
+            <w:tcW w:w="654" w:type="dxa"/>
             <w:shd w:val="clear" w:color="auto" w:fill="auto"/>
             <w:noWrap/>
             <w:vAlign w:val="bottom"/>
@@ -2374,7 +2374,7 @@
         </w:tc>
         <w:tc>
           <w:tcPr>
-            <w:tcW w:w="1321" w:type="dxa"/>
+            <w:tcW w:w="1302" w:type="dxa"/>
             <w:shd w:val="clear" w:color="auto" w:fill="auto"/>
             <w:noWrap/>
             <w:vAlign w:val="bottom"/>
@@ -2399,7 +2399,7 @@
         </w:trPr>
         <w:tc>
           <w:tcPr>
-            <w:tcW w:w="434" w:type="dxa"/>
+            <w:tcW w:w="567" w:type="dxa"/>
             <w:tcBorders>
               <w:bottom w:val="single" w:sz="4" w:space="0" w:color="auto"/>
             </w:tcBorders>
@@ -2422,7 +2422,7 @@
         </w:tc>
         <w:tc>
           <w:tcPr>
-            <w:tcW w:w="4815" w:type="dxa"/>
+            <w:tcW w:w="4536" w:type="dxa"/>
             <w:gridSpan w:val="2"/>
             <w:tcBorders>
               <w:bottom w:val="single" w:sz="4" w:space="0" w:color="auto"/>
@@ -2465,7 +2465,7 @@
         </w:tc>
         <w:tc>
           <w:tcPr>
-            <w:tcW w:w="1130" w:type="dxa"/>
+            <w:tcW w:w="1043" w:type="dxa"/>
             <w:tcBorders>
               <w:bottom w:val="single" w:sz="4" w:space="0" w:color="auto"/>
             </w:tcBorders>
@@ -2493,7 +2493,7 @@
         </w:tc>
         <w:tc>
           <w:tcPr>
-            <w:tcW w:w="1407" w:type="dxa"/>
+            <w:tcW w:w="1536" w:type="dxa"/>
             <w:tcBorders>
               <w:bottom w:val="single" w:sz="4" w:space="0" w:color="auto"/>
             </w:tcBorders>
@@ -2537,7 +2537,7 @@
         </w:tc>
         <w:tc>
           <w:tcPr>
-            <w:tcW w:w="1852" w:type="dxa"/>
+            <w:tcW w:w="1956" w:type="dxa"/>
             <w:gridSpan w:val="2"/>
             <w:tcBorders>
               <w:bottom w:val="single" w:sz="4" w:space="0" w:color="auto"/>
@@ -2577,7 +2577,7 @@
         </w:trPr>
         <w:tc>
           <w:tcPr>
-            <w:tcW w:w="434" w:type="dxa"/>
+            <w:tcW w:w="567" w:type="dxa"/>
             <w:tcBorders>
               <w:top w:val="single" w:sz="4" w:space="0" w:color="auto"/>
               <w:left w:val="single" w:sz="4" w:space="0" w:color="auto"/>
@@ -2615,7 +2615,7 @@
         </w:tc>
         <w:tc>
           <w:tcPr>
-            <w:tcW w:w="4815" w:type="dxa"/>
+            <w:tcW w:w="4536" w:type="dxa"/>
             <w:gridSpan w:val="2"/>
             <w:tcBorders>
               <w:top w:val="single" w:sz="4" w:space="0" w:color="auto"/>
@@ -2653,7 +2653,7 @@
         </w:tc>
         <w:tc>
           <w:tcPr>
-            <w:tcW w:w="1130" w:type="dxa"/>
+            <w:tcW w:w="1043" w:type="dxa"/>
             <w:tcBorders>
               <w:top w:val="single" w:sz="4" w:space="0" w:color="auto"/>
               <w:left w:val="single" w:sz="4" w:space="0" w:color="auto"/>
@@ -2690,7 +2690,7 @@
         </w:tc>
         <w:tc>
           <w:tcPr>
-            <w:tcW w:w="1407" w:type="dxa"/>
+            <w:tcW w:w="1536" w:type="dxa"/>
             <w:tcBorders>
               <w:top w:val="single" w:sz="4" w:space="0" w:color="auto"/>
               <w:left w:val="single" w:sz="4" w:space="0" w:color="auto"/>
@@ -2730,7 +2730,7 @@
         </w:tc>
         <w:tc>
           <w:tcPr>
-            <w:tcW w:w="1852" w:type="dxa"/>
+            <w:tcW w:w="1956" w:type="dxa"/>
             <w:gridSpan w:val="2"/>
             <w:tcBorders>
               <w:top w:val="single" w:sz="4" w:space="0" w:color="auto"/>
@@ -2774,7 +2774,7 @@
         </w:trPr>
         <w:tc>
           <w:tcPr>
-            <w:tcW w:w="434" w:type="dxa"/>
+            <w:tcW w:w="567" w:type="dxa"/>
             <w:vMerge w:val="restart"/>
             <w:tcBorders>
               <w:top w:val="single" w:sz="4" w:space="0" w:color="auto"/>
@@ -2812,7 +2812,7 @@
         </w:tc>
         <w:tc>
           <w:tcPr>
-            <w:tcW w:w="4815" w:type="dxa"/>
+            <w:tcW w:w="4536" w:type="dxa"/>
             <w:gridSpan w:val="2"/>
             <w:tcBorders>
               <w:top w:val="single" w:sz="4" w:space="0" w:color="auto"/>
@@ -2858,7 +2858,7 @@
         </w:tc>
         <w:tc>
           <w:tcPr>
-            <w:tcW w:w="1130" w:type="dxa"/>
+            <w:tcW w:w="1043" w:type="dxa"/>
             <w:vMerge w:val="restart"/>
             <w:tcBorders>
               <w:top w:val="single" w:sz="4" w:space="0" w:color="auto"/>
@@ -2885,7 +2885,7 @@
         </w:tc>
         <w:tc>
           <w:tcPr>
-            <w:tcW w:w="1407" w:type="dxa"/>
+            <w:tcW w:w="1536" w:type="dxa"/>
             <w:vMerge w:val="restart"/>
             <w:tcBorders>
               <w:top w:val="single" w:sz="4" w:space="0" w:color="auto"/>
@@ -2912,7 +2912,7 @@
         </w:tc>
         <w:tc>
           <w:tcPr>
-            <w:tcW w:w="1852" w:type="dxa"/>
+            <w:tcW w:w="1956" w:type="dxa"/>
             <w:gridSpan w:val="2"/>
             <w:vMerge w:val="restart"/>
             <w:tcBorders>
@@ -2957,7 +2957,7 @@
         </w:trPr>
         <w:tc>
           <w:tcPr>
-            <w:tcW w:w="434" w:type="dxa"/>
+            <w:tcW w:w="567" w:type="dxa"/>
             <w:vMerge/>
             <w:tcBorders>
               <w:left w:val="single" w:sz="4" w:space="0" w:color="auto"/>
@@ -2984,7 +2984,7 @@
         </w:tc>
         <w:tc>
           <w:tcPr>
-            <w:tcW w:w="4815" w:type="dxa"/>
+            <w:tcW w:w="4536" w:type="dxa"/>
             <w:gridSpan w:val="2"/>
             <w:tcBorders>
               <w:left w:val="single" w:sz="4" w:space="0" w:color="auto"/>
@@ -3049,7 +3049,7 @@
         </w:tc>
         <w:tc>
           <w:tcPr>
-            <w:tcW w:w="1130" w:type="dxa"/>
+            <w:tcW w:w="1043" w:type="dxa"/>
             <w:vMerge/>
             <w:tcBorders>
               <w:left w:val="single" w:sz="4" w:space="0" w:color="auto"/>
@@ -3075,7 +3075,7 @@
         </w:tc>
         <w:tc>
           <w:tcPr>
-            <w:tcW w:w="1407" w:type="dxa"/>
+            <w:tcW w:w="1536" w:type="dxa"/>
             <w:vMerge/>
             <w:tcBorders>
               <w:left w:val="single" w:sz="4" w:space="0" w:color="auto"/>
@@ -3101,7 +3101,7 @@
         </w:tc>
         <w:tc>
           <w:tcPr>
-            <w:tcW w:w="1852" w:type="dxa"/>
+            <w:tcW w:w="1956" w:type="dxa"/>
             <w:gridSpan w:val="2"/>
             <w:vMerge/>
             <w:tcBorders>
@@ -3133,7 +3133,7 @@
         </w:trPr>
         <w:tc>
           <w:tcPr>
-            <w:tcW w:w="434" w:type="dxa"/>
+            <w:tcW w:w="567" w:type="dxa"/>
             <w:vMerge/>
             <w:tcBorders>
               <w:left w:val="single" w:sz="4" w:space="0" w:color="auto"/>
@@ -3160,7 +3160,7 @@
         </w:tc>
         <w:tc>
           <w:tcPr>
-            <w:tcW w:w="4815" w:type="dxa"/>
+            <w:tcW w:w="4536" w:type="dxa"/>
             <w:gridSpan w:val="2"/>
             <w:tcBorders>
               <w:left w:val="single" w:sz="4" w:space="0" w:color="auto"/>
@@ -3195,7 +3195,7 @@
         </w:tc>
         <w:tc>
           <w:tcPr>
-            <w:tcW w:w="1130" w:type="dxa"/>
+            <w:tcW w:w="1043" w:type="dxa"/>
             <w:vMerge/>
             <w:tcBorders>
               <w:left w:val="single" w:sz="4" w:space="0" w:color="auto"/>
@@ -3221,7 +3221,7 @@
         </w:tc>
         <w:tc>
           <w:tcPr>
-            <w:tcW w:w="1407" w:type="dxa"/>
+            <w:tcW w:w="1536" w:type="dxa"/>
             <w:vMerge/>
             <w:tcBorders>
               <w:left w:val="single" w:sz="4" w:space="0" w:color="auto"/>
@@ -3247,7 +3247,7 @@
         </w:tc>
         <w:tc>
           <w:tcPr>
-            <w:tcW w:w="1852" w:type="dxa"/>
+            <w:tcW w:w="1956" w:type="dxa"/>
             <w:gridSpan w:val="2"/>
             <w:vMerge/>
             <w:tcBorders>
@@ -3279,7 +3279,7 @@
         </w:trPr>
         <w:tc>
           <w:tcPr>
-            <w:tcW w:w="434" w:type="dxa"/>
+            <w:tcW w:w="567" w:type="dxa"/>
             <w:vMerge/>
             <w:tcBorders>
               <w:left w:val="single" w:sz="4" w:space="0" w:color="auto"/>
@@ -3306,7 +3306,7 @@
         </w:tc>
         <w:tc>
           <w:tcPr>
-            <w:tcW w:w="4815" w:type="dxa"/>
+            <w:tcW w:w="4536" w:type="dxa"/>
             <w:gridSpan w:val="2"/>
             <w:tcBorders>
               <w:left w:val="single" w:sz="4" w:space="0" w:color="auto"/>
@@ -3351,7 +3351,7 @@
         </w:tc>
         <w:tc>
           <w:tcPr>
-            <w:tcW w:w="1130" w:type="dxa"/>
+            <w:tcW w:w="1043" w:type="dxa"/>
             <w:vMerge/>
             <w:tcBorders>
               <w:left w:val="single" w:sz="4" w:space="0" w:color="auto"/>
@@ -3377,7 +3377,7 @@
         </w:tc>
         <w:tc>
           <w:tcPr>
-            <w:tcW w:w="1407" w:type="dxa"/>
+            <w:tcW w:w="1536" w:type="dxa"/>
             <w:vMerge/>
             <w:tcBorders>
               <w:left w:val="single" w:sz="4" w:space="0" w:color="auto"/>
@@ -3403,7 +3403,7 @@
         </w:tc>
         <w:tc>
           <w:tcPr>
-            <w:tcW w:w="1852" w:type="dxa"/>
+            <w:tcW w:w="1956" w:type="dxa"/>
             <w:gridSpan w:val="2"/>
             <w:vMerge/>
             <w:tcBorders>
@@ -3435,7 +3435,7 @@
         </w:trPr>
         <w:tc>
           <w:tcPr>
-            <w:tcW w:w="434" w:type="dxa"/>
+            <w:tcW w:w="567" w:type="dxa"/>
             <w:vMerge/>
             <w:tcBorders>
               <w:left w:val="single" w:sz="4" w:space="0" w:color="auto"/>
@@ -3462,7 +3462,7 @@
         </w:tc>
         <w:tc>
           <w:tcPr>
-            <w:tcW w:w="4815" w:type="dxa"/>
+            <w:tcW w:w="4536" w:type="dxa"/>
             <w:gridSpan w:val="2"/>
             <w:tcBorders>
               <w:left w:val="single" w:sz="4" w:space="0" w:color="auto"/>
@@ -3517,7 +3517,7 @@
         </w:tc>
         <w:tc>
           <w:tcPr>
-            <w:tcW w:w="1130" w:type="dxa"/>
+            <w:tcW w:w="1043" w:type="dxa"/>
             <w:vMerge/>
             <w:tcBorders>
               <w:left w:val="single" w:sz="4" w:space="0" w:color="auto"/>
@@ -3543,7 +3543,7 @@
         </w:tc>
         <w:tc>
           <w:tcPr>
-            <w:tcW w:w="1407" w:type="dxa"/>
+            <w:tcW w:w="1536" w:type="dxa"/>
             <w:vMerge/>
             <w:tcBorders>
               <w:left w:val="single" w:sz="4" w:space="0" w:color="auto"/>
@@ -3569,7 +3569,7 @@
         </w:tc>
         <w:tc>
           <w:tcPr>
-            <w:tcW w:w="1852" w:type="dxa"/>
+            <w:tcW w:w="1956" w:type="dxa"/>
             <w:gridSpan w:val="2"/>
             <w:vMerge/>
             <w:tcBorders>
@@ -3601,7 +3601,7 @@
         </w:trPr>
         <w:tc>
           <w:tcPr>
-            <w:tcW w:w="434" w:type="dxa"/>
+            <w:tcW w:w="567" w:type="dxa"/>
             <w:tcBorders>
               <w:top w:val="nil"/>
               <w:left w:val="single" w:sz="4" w:space="0" w:color="000000"/>
@@ -3639,7 +3639,7 @@
         </w:tc>
         <w:tc>
           <w:tcPr>
-            <w:tcW w:w="4815" w:type="dxa"/>
+            <w:tcW w:w="4536" w:type="dxa"/>
             <w:gridSpan w:val="2"/>
             <w:tcBorders>
               <w:top w:val="single" w:sz="4" w:space="0" w:color="auto"/>
@@ -3676,7 +3676,7 @@
         </w:tc>
         <w:tc>
           <w:tcPr>
-            <w:tcW w:w="1130" w:type="dxa"/>
+            <w:tcW w:w="1043" w:type="dxa"/>
             <w:tcBorders>
               <w:top w:val="single" w:sz="4" w:space="0" w:color="auto"/>
               <w:left w:val="single" w:sz="4" w:space="0" w:color="auto"/>
@@ -3714,7 +3714,7 @@
         </w:tc>
         <w:tc>
           <w:tcPr>
-            <w:tcW w:w="1407" w:type="dxa"/>
+            <w:tcW w:w="1536" w:type="dxa"/>
             <w:tcBorders>
               <w:top w:val="single" w:sz="4" w:space="0" w:color="auto"/>
               <w:left w:val="single" w:sz="4" w:space="0" w:color="auto"/>
@@ -3752,7 +3752,7 @@
         </w:tc>
         <w:tc>
           <w:tcPr>
-            <w:tcW w:w="1852" w:type="dxa"/>
+            <w:tcW w:w="1956" w:type="dxa"/>
             <w:gridSpan w:val="2"/>
             <w:tcBorders>
               <w:top w:val="single" w:sz="4" w:space="0" w:color="auto"/>
@@ -3819,7 +3819,7 @@
         </w:trPr>
         <w:tc>
           <w:tcPr>
-            <w:tcW w:w="434" w:type="dxa"/>
+            <w:tcW w:w="567" w:type="dxa"/>
             <w:tcBorders>
               <w:top w:val="nil"/>
               <w:left w:val="single" w:sz="4" w:space="0" w:color="000000"/>
@@ -3857,7 +3857,7 @@
         </w:tc>
         <w:tc>
           <w:tcPr>
-            <w:tcW w:w="4815" w:type="dxa"/>
+            <w:tcW w:w="4536" w:type="dxa"/>
             <w:gridSpan w:val="2"/>
             <w:tcBorders>
               <w:top w:val="single" w:sz="4" w:space="0" w:color="auto"/>
@@ -3895,7 +3895,7 @@
         </w:tc>
         <w:tc>
           <w:tcPr>
-            <w:tcW w:w="1130" w:type="dxa"/>
+            <w:tcW w:w="1043" w:type="dxa"/>
             <w:tcBorders>
               <w:top w:val="single" w:sz="4" w:space="0" w:color="auto"/>
               <w:left w:val="single" w:sz="4" w:space="0" w:color="auto"/>
@@ -3933,7 +3933,7 @@
         </w:tc>
         <w:tc>
           <w:tcPr>
-            <w:tcW w:w="1407" w:type="dxa"/>
+            <w:tcW w:w="1536" w:type="dxa"/>
             <w:tcBorders>
               <w:top w:val="single" w:sz="4" w:space="0" w:color="auto"/>
               <w:left w:val="single" w:sz="4" w:space="0" w:color="auto"/>
@@ -3971,7 +3971,7 @@
         </w:tc>
         <w:tc>
           <w:tcPr>
-            <w:tcW w:w="1852" w:type="dxa"/>
+            <w:tcW w:w="1956" w:type="dxa"/>
             <w:gridSpan w:val="2"/>
             <w:tcBorders>
               <w:top w:val="single" w:sz="4" w:space="0" w:color="auto"/>
@@ -4015,7 +4015,7 @@
         </w:trPr>
         <w:tc>
           <w:tcPr>
-            <w:tcW w:w="434" w:type="dxa"/>
+            <w:tcW w:w="567" w:type="dxa"/>
             <w:tcBorders>
               <w:top w:val="nil"/>
               <w:left w:val="single" w:sz="4" w:space="0" w:color="000000"/>
@@ -4053,7 +4053,7 @@
         </w:tc>
         <w:tc>
           <w:tcPr>
-            <w:tcW w:w="4815" w:type="dxa"/>
+            <w:tcW w:w="4536" w:type="dxa"/>
             <w:gridSpan w:val="2"/>
             <w:tcBorders>
               <w:top w:val="single" w:sz="4" w:space="0" w:color="auto"/>
@@ -4092,7 +4092,7 @@
         </w:tc>
         <w:tc>
           <w:tcPr>
-            <w:tcW w:w="1130" w:type="dxa"/>
+            <w:tcW w:w="1043" w:type="dxa"/>
             <w:tcBorders>
               <w:top w:val="single" w:sz="4" w:space="0" w:color="auto"/>
               <w:left w:val="nil"/>
@@ -4129,7 +4129,7 @@
         </w:tc>
         <w:tc>
           <w:tcPr>
-            <w:tcW w:w="1407" w:type="dxa"/>
+            <w:tcW w:w="1536" w:type="dxa"/>
             <w:tcBorders>
               <w:top w:val="single" w:sz="4" w:space="0" w:color="auto"/>
               <w:left w:val="nil"/>
@@ -4166,7 +4166,7 @@
         </w:tc>
         <w:tc>
           <w:tcPr>
-            <w:tcW w:w="1852" w:type="dxa"/>
+            <w:tcW w:w="1956" w:type="dxa"/>
             <w:gridSpan w:val="2"/>
             <w:tcBorders>
               <w:top w:val="single" w:sz="4" w:space="0" w:color="auto"/>
@@ -4210,7 +4210,7 @@
         </w:trPr>
         <w:tc>
           <w:tcPr>
-            <w:tcW w:w="434" w:type="dxa"/>
+            <w:tcW w:w="567" w:type="dxa"/>
             <w:tcBorders>
               <w:top w:val="nil"/>
               <w:left w:val="single" w:sz="4" w:space="0" w:color="000000"/>
@@ -4247,7 +4247,7 @@
         </w:tc>
         <w:tc>
           <w:tcPr>
-            <w:tcW w:w="1145" w:type="dxa"/>
+            <w:tcW w:w="990" w:type="dxa"/>
             <w:tcBorders>
               <w:top w:val="nil"/>
               <w:left w:val="nil"/>
@@ -4284,7 +4284,7 @@
         </w:tc>
         <w:tc>
           <w:tcPr>
-            <w:tcW w:w="3670" w:type="dxa"/>
+            <w:tcW w:w="3546" w:type="dxa"/>
             <w:tcBorders>
               <w:top w:val="nil"/>
               <w:left w:val="nil"/>
@@ -4321,7 +4321,7 @@
         </w:tc>
         <w:tc>
           <w:tcPr>
-            <w:tcW w:w="1130" w:type="dxa"/>
+            <w:tcW w:w="1043" w:type="dxa"/>
             <w:tcBorders>
               <w:top w:val="nil"/>
               <w:left w:val="nil"/>
@@ -4358,7 +4358,7 @@
         </w:tc>
         <w:tc>
           <w:tcPr>
-            <w:tcW w:w="1407" w:type="dxa"/>
+            <w:tcW w:w="1536" w:type="dxa"/>
             <w:tcBorders>
               <w:top w:val="nil"/>
               <w:left w:val="single" w:sz="4" w:space="0" w:color="000000"/>
@@ -4418,7 +4418,7 @@
         </w:tc>
         <w:tc>
           <w:tcPr>
-            <w:tcW w:w="1852" w:type="dxa"/>
+            <w:tcW w:w="1956" w:type="dxa"/>
             <w:gridSpan w:val="2"/>
             <w:tcBorders>
               <w:top w:val="single" w:sz="4" w:space="0" w:color="000000"/>
@@ -4492,13 +4492,14 @@
         <w:tblCaption w:val="TabellaRicambi"/>
       </w:tblPr>
       <w:tblGrid>
-        <w:gridCol w:w="428"/>
-        <w:gridCol w:w="1145"/>
-        <w:gridCol w:w="3677"/>
-        <w:gridCol w:w="1134"/>
-        <w:gridCol w:w="1435"/>
-        <w:gridCol w:w="524"/>
-        <w:gridCol w:w="1300"/>
+        <w:gridCol w:w="563"/>
+        <w:gridCol w:w="1143"/>
+        <w:gridCol w:w="3612"/>
+        <w:gridCol w:w="1116"/>
+        <w:gridCol w:w="1412"/>
+        <w:gridCol w:w="192"/>
+        <w:gridCol w:w="326"/>
+        <w:gridCol w:w="1279"/>
       </w:tblGrid>
       <w:tr>
         <w:trPr>
@@ -4506,7 +4507,7 @@
         </w:trPr>
         <w:tc>
           <w:tcPr>
-            <w:tcW w:w="5250" w:type="dxa"/>
+            <w:tcW w:w="5312" w:type="dxa"/>
             <w:gridSpan w:val="3"/>
             <w:tcBorders>
               <w:bottom w:val="single" w:sz="4" w:space="0" w:color="auto"/>
@@ -4549,7 +4550,7 @@
         </w:tc>
         <w:tc>
           <w:tcPr>
-            <w:tcW w:w="1134" w:type="dxa"/>
+            <w:tcW w:w="1118" w:type="dxa"/>
             <w:tcBorders>
               <w:bottom w:val="single" w:sz="4" w:space="0" w:color="auto"/>
             </w:tcBorders>
@@ -4577,7 +4578,7 @@
         </w:tc>
         <w:tc>
           <w:tcPr>
-            <w:tcW w:w="1435" w:type="dxa"/>
+            <w:tcW w:w="1414" w:type="dxa"/>
             <w:tcBorders>
               <w:bottom w:val="single" w:sz="4" w:space="0" w:color="auto"/>
             </w:tcBorders>
@@ -4600,7 +4601,8 @@
         </w:tc>
         <w:tc>
           <w:tcPr>
-            <w:tcW w:w="524" w:type="dxa"/>
+            <w:tcW w:w="518" w:type="dxa"/>
+            <w:gridSpan w:val="2"/>
             <w:tcBorders>
               <w:bottom w:val="single" w:sz="4" w:space="0" w:color="auto"/>
             </w:tcBorders>
@@ -4623,7 +4625,7 @@
         </w:tc>
         <w:tc>
           <w:tcPr>
-            <w:tcW w:w="1300" w:type="dxa"/>
+            <w:tcW w:w="1281" w:type="dxa"/>
             <w:tcBorders>
               <w:bottom w:val="single" w:sz="4" w:space="0" w:color="auto"/>
             </w:tcBorders>
@@ -4651,7 +4653,7 @@
         </w:trPr>
         <w:tc>
           <w:tcPr>
-            <w:tcW w:w="428" w:type="dxa"/>
+            <w:tcW w:w="564" w:type="dxa"/>
             <w:tcBorders>
               <w:top w:val="single" w:sz="4" w:space="0" w:color="auto"/>
               <w:left w:val="single" w:sz="4" w:space="0" w:color="000000"/>
@@ -4689,7 +4691,7 @@
         </w:tc>
         <w:tc>
           <w:tcPr>
-            <w:tcW w:w="1145" w:type="dxa"/>
+            <w:tcW w:w="1129" w:type="dxa"/>
             <w:tcBorders>
               <w:top w:val="single" w:sz="4" w:space="0" w:color="auto"/>
               <w:left w:val="single" w:sz="4" w:space="0" w:color="auto"/>
@@ -4725,7 +4727,7 @@
         </w:tc>
         <w:tc>
           <w:tcPr>
-            <w:tcW w:w="3677" w:type="dxa"/>
+            <w:tcW w:w="3619" w:type="dxa"/>
             <w:tcBorders>
               <w:top w:val="single" w:sz="4" w:space="0" w:color="auto"/>
               <w:left w:val="single" w:sz="4" w:space="0" w:color="auto"/>
@@ -4763,7 +4765,7 @@
         </w:tc>
         <w:tc>
           <w:tcPr>
-            <w:tcW w:w="1134" w:type="dxa"/>
+            <w:tcW w:w="1118" w:type="dxa"/>
             <w:tcBorders>
               <w:top w:val="single" w:sz="4" w:space="0" w:color="auto"/>
               <w:left w:val="single" w:sz="4" w:space="0" w:color="auto"/>
@@ -4800,7 +4802,7 @@
         </w:tc>
         <w:tc>
           <w:tcPr>
-            <w:tcW w:w="1435" w:type="dxa"/>
+            <w:tcW w:w="1414" w:type="dxa"/>
             <w:tcBorders>
               <w:top w:val="single" w:sz="4" w:space="0" w:color="auto"/>
               <w:left w:val="single" w:sz="4" w:space="0" w:color="auto"/>
@@ -4840,8 +4842,8 @@
         </w:tc>
         <w:tc>
           <w:tcPr>
-            <w:tcW w:w="1824" w:type="dxa"/>
-            <w:gridSpan w:val="2"/>
+            <w:tcW w:w="1799" w:type="dxa"/>
+            <w:gridSpan w:val="3"/>
             <w:tcBorders>
               <w:top w:val="single" w:sz="4" w:space="0" w:color="auto"/>
               <w:left w:val="single" w:sz="4" w:space="0" w:color="auto"/>
@@ -4884,7 +4886,7 @@
         </w:trPr>
         <w:tc>
           <w:tcPr>
-            <w:tcW w:w="428" w:type="dxa"/>
+            <w:tcW w:w="564" w:type="dxa"/>
             <w:tcBorders>
               <w:top w:val="nil"/>
               <w:left w:val="single" w:sz="4" w:space="0" w:color="000000"/>
@@ -4922,7 +4924,7 @@
         </w:tc>
         <w:tc>
           <w:tcPr>
-            <w:tcW w:w="1145" w:type="dxa"/>
+            <w:tcW w:w="1129" w:type="dxa"/>
             <w:tcBorders>
               <w:top w:val="single" w:sz="4" w:space="0" w:color="auto"/>
               <w:left w:val="nil"/>
@@ -4963,7 +4965,7 @@
         </w:tc>
         <w:tc>
           <w:tcPr>
-            <w:tcW w:w="3677" w:type="dxa"/>
+            <w:tcW w:w="3619" w:type="dxa"/>
             <w:tcBorders>
               <w:top w:val="single" w:sz="4" w:space="0" w:color="auto"/>
               <w:left w:val="nil"/>
@@ -5034,7 +5036,7 @@
         </w:tc>
         <w:tc>
           <w:tcPr>
-            <w:tcW w:w="1134" w:type="dxa"/>
+            <w:tcW w:w="1118" w:type="dxa"/>
             <w:tcBorders>
               <w:top w:val="single" w:sz="4" w:space="0" w:color="auto"/>
               <w:left w:val="nil"/>
@@ -5072,7 +5074,7 @@
         </w:tc>
         <w:tc>
           <w:tcPr>
-            <w:tcW w:w="1435" w:type="dxa"/>
+            <w:tcW w:w="1414" w:type="dxa"/>
             <w:tcBorders>
               <w:top w:val="single" w:sz="4" w:space="0" w:color="auto"/>
               <w:left w:val="nil"/>
@@ -5110,8 +5112,8 @@
         </w:tc>
         <w:tc>
           <w:tcPr>
-            <w:tcW w:w="1824" w:type="dxa"/>
-            <w:gridSpan w:val="2"/>
+            <w:tcW w:w="1799" w:type="dxa"/>
+            <w:gridSpan w:val="3"/>
             <w:tcBorders>
               <w:top w:val="single" w:sz="4" w:space="0" w:color="auto"/>
               <w:left w:val="nil"/>
@@ -5154,7 +5156,7 @@
         </w:trPr>
         <w:tc>
           <w:tcPr>
-            <w:tcW w:w="428" w:type="dxa"/>
+            <w:tcW w:w="564" w:type="dxa"/>
             <w:tcBorders>
               <w:top w:val="nil"/>
               <w:left w:val="single" w:sz="4" w:space="0" w:color="000000"/>
@@ -5192,7 +5194,7 @@
         </w:tc>
         <w:tc>
           <w:tcPr>
-            <w:tcW w:w="1145" w:type="dxa"/>
+            <w:tcW w:w="1129" w:type="dxa"/>
             <w:tcBorders>
               <w:top w:val="nil"/>
               <w:left w:val="nil"/>
@@ -5229,7 +5231,7 @@
         </w:tc>
         <w:tc>
           <w:tcPr>
-            <w:tcW w:w="3677" w:type="dxa"/>
+            <w:tcW w:w="3619" w:type="dxa"/>
             <w:tcBorders>
               <w:top w:val="nil"/>
               <w:left w:val="nil"/>
@@ -5266,7 +5268,7 @@
         </w:tc>
         <w:tc>
           <w:tcPr>
-            <w:tcW w:w="1134" w:type="dxa"/>
+            <w:tcW w:w="1118" w:type="dxa"/>
             <w:tcBorders>
               <w:top w:val="nil"/>
               <w:left w:val="nil"/>
@@ -5303,7 +5305,7 @@
         </w:tc>
         <w:tc>
           <w:tcPr>
-            <w:tcW w:w="1435" w:type="dxa"/>
+            <w:tcW w:w="1414" w:type="dxa"/>
             <w:tcBorders>
               <w:top w:val="nil"/>
               <w:left w:val="nil"/>
@@ -5341,8 +5343,8 @@
         </w:tc>
         <w:tc>
           <w:tcPr>
-            <w:tcW w:w="1824" w:type="dxa"/>
-            <w:gridSpan w:val="2"/>
+            <w:tcW w:w="1799" w:type="dxa"/>
+            <w:gridSpan w:val="3"/>
             <w:tcBorders>
               <w:top w:val="single" w:sz="4" w:space="0" w:color="000000"/>
               <w:left w:val="nil"/>
@@ -5385,7 +5387,7 @@
         </w:trPr>
         <w:tc>
           <w:tcPr>
-            <w:tcW w:w="428" w:type="dxa"/>
+            <w:tcW w:w="564" w:type="dxa"/>
             <w:tcBorders>
               <w:top w:val="nil"/>
               <w:left w:val="single" w:sz="4" w:space="0" w:color="000000"/>
@@ -5423,7 +5425,7 @@
         </w:tc>
         <w:tc>
           <w:tcPr>
-            <w:tcW w:w="1145" w:type="dxa"/>
+            <w:tcW w:w="1129" w:type="dxa"/>
             <w:tcBorders>
               <w:top w:val="nil"/>
               <w:left w:val="nil"/>
@@ -5460,7 +5462,7 @@
         </w:tc>
         <w:tc>
           <w:tcPr>
-            <w:tcW w:w="3677" w:type="dxa"/>
+            <w:tcW w:w="3619" w:type="dxa"/>
             <w:tcBorders>
               <w:top w:val="nil"/>
               <w:left w:val="nil"/>
@@ -5497,7 +5499,7 @@
         </w:tc>
         <w:tc>
           <w:tcPr>
-            <w:tcW w:w="1134" w:type="dxa"/>
+            <w:tcW w:w="1118" w:type="dxa"/>
             <w:tcBorders>
               <w:top w:val="nil"/>
               <w:left w:val="nil"/>
@@ -5534,7 +5536,7 @@
         </w:tc>
         <w:tc>
           <w:tcPr>
-            <w:tcW w:w="1435" w:type="dxa"/>
+            <w:tcW w:w="1414" w:type="dxa"/>
             <w:tcBorders>
               <w:top w:val="nil"/>
               <w:left w:val="nil"/>
@@ -5572,8 +5574,8 @@
         </w:tc>
         <w:tc>
           <w:tcPr>
-            <w:tcW w:w="1824" w:type="dxa"/>
-            <w:gridSpan w:val="2"/>
+            <w:tcW w:w="1799" w:type="dxa"/>
+            <w:gridSpan w:val="3"/>
             <w:tcBorders>
               <w:top w:val="single" w:sz="4" w:space="0" w:color="000000"/>
               <w:left w:val="nil"/>
@@ -5616,7 +5618,7 @@
         </w:trPr>
         <w:tc>
           <w:tcPr>
-            <w:tcW w:w="428" w:type="dxa"/>
+            <w:tcW w:w="564" w:type="dxa"/>
             <w:tcBorders>
               <w:top w:val="nil"/>
               <w:left w:val="single" w:sz="4" w:space="0" w:color="000000"/>
@@ -5654,7 +5656,7 @@
         </w:tc>
         <w:tc>
           <w:tcPr>
-            <w:tcW w:w="1145" w:type="dxa"/>
+            <w:tcW w:w="1129" w:type="dxa"/>
             <w:tcBorders>
               <w:top w:val="nil"/>
               <w:left w:val="nil"/>
@@ -5691,7 +5693,7 @@
         </w:tc>
         <w:tc>
           <w:tcPr>
-            <w:tcW w:w="3677" w:type="dxa"/>
+            <w:tcW w:w="3619" w:type="dxa"/>
             <w:tcBorders>
               <w:top w:val="nil"/>
               <w:left w:val="nil"/>
@@ -5728,7 +5730,7 @@
         </w:tc>
         <w:tc>
           <w:tcPr>
-            <w:tcW w:w="1134" w:type="dxa"/>
+            <w:tcW w:w="1118" w:type="dxa"/>
             <w:tcBorders>
               <w:top w:val="nil"/>
               <w:left w:val="nil"/>
@@ -5765,7 +5767,7 @@
         </w:tc>
         <w:tc>
           <w:tcPr>
-            <w:tcW w:w="1435" w:type="dxa"/>
+            <w:tcW w:w="1414" w:type="dxa"/>
             <w:tcBorders>
               <w:top w:val="nil"/>
               <w:left w:val="nil"/>
@@ -5803,8 +5805,8 @@
         </w:tc>
         <w:tc>
           <w:tcPr>
-            <w:tcW w:w="1824" w:type="dxa"/>
-            <w:gridSpan w:val="2"/>
+            <w:tcW w:w="1799" w:type="dxa"/>
+            <w:gridSpan w:val="3"/>
             <w:tcBorders>
               <w:top w:val="single" w:sz="4" w:space="0" w:color="000000"/>
               <w:left w:val="nil"/>
@@ -5847,7 +5849,7 @@
         </w:trPr>
         <w:tc>
           <w:tcPr>
-            <w:tcW w:w="428" w:type="dxa"/>
+            <w:tcW w:w="564" w:type="dxa"/>
             <w:tcBorders>
               <w:top w:val="nil"/>
               <w:left w:val="single" w:sz="4" w:space="0" w:color="000000"/>
@@ -5885,7 +5887,7 @@
         </w:tc>
         <w:tc>
           <w:tcPr>
-            <w:tcW w:w="1145" w:type="dxa"/>
+            <w:tcW w:w="1129" w:type="dxa"/>
             <w:tcBorders>
               <w:top w:val="nil"/>
               <w:left w:val="nil"/>
@@ -5922,7 +5924,7 @@
         </w:tc>
         <w:tc>
           <w:tcPr>
-            <w:tcW w:w="3677" w:type="dxa"/>
+            <w:tcW w:w="3619" w:type="dxa"/>
             <w:tcBorders>
               <w:top w:val="nil"/>
               <w:left w:val="nil"/>
@@ -5959,7 +5961,7 @@
         </w:tc>
         <w:tc>
           <w:tcPr>
-            <w:tcW w:w="1134" w:type="dxa"/>
+            <w:tcW w:w="1118" w:type="dxa"/>
             <w:tcBorders>
               <w:top w:val="nil"/>
               <w:left w:val="nil"/>
@@ -5996,7 +5998,7 @@
         </w:tc>
         <w:tc>
           <w:tcPr>
-            <w:tcW w:w="1435" w:type="dxa"/>
+            <w:tcW w:w="1414" w:type="dxa"/>
             <w:tcBorders>
               <w:top w:val="nil"/>
               <w:left w:val="nil"/>
@@ -6034,8 +6036,8 @@
         </w:tc>
         <w:tc>
           <w:tcPr>
-            <w:tcW w:w="1824" w:type="dxa"/>
-            <w:gridSpan w:val="2"/>
+            <w:tcW w:w="1799" w:type="dxa"/>
+            <w:gridSpan w:val="3"/>
             <w:tcBorders>
               <w:top w:val="single" w:sz="4" w:space="0" w:color="000000"/>
               <w:left w:val="nil"/>
@@ -6078,7 +6080,7 @@
         </w:trPr>
         <w:tc>
           <w:tcPr>
-            <w:tcW w:w="428" w:type="dxa"/>
+            <w:tcW w:w="564" w:type="dxa"/>
             <w:tcBorders>
               <w:top w:val="nil"/>
               <w:left w:val="single" w:sz="4" w:space="0" w:color="000000"/>
@@ -6116,7 +6118,7 @@
         </w:tc>
         <w:tc>
           <w:tcPr>
-            <w:tcW w:w="1145" w:type="dxa"/>
+            <w:tcW w:w="1129" w:type="dxa"/>
             <w:tcBorders>
               <w:top w:val="nil"/>
               <w:left w:val="nil"/>
@@ -6153,7 +6155,7 @@
         </w:tc>
         <w:tc>
           <w:tcPr>
-            <w:tcW w:w="3677" w:type="dxa"/>
+            <w:tcW w:w="3619" w:type="dxa"/>
             <w:tcBorders>
               <w:top w:val="nil"/>
               <w:left w:val="nil"/>
@@ -6190,7 +6192,7 @@
         </w:tc>
         <w:tc>
           <w:tcPr>
-            <w:tcW w:w="1134" w:type="dxa"/>
+            <w:tcW w:w="1118" w:type="dxa"/>
             <w:tcBorders>
               <w:top w:val="nil"/>
               <w:left w:val="nil"/>
@@ -6227,7 +6229,7 @@
         </w:tc>
         <w:tc>
           <w:tcPr>
-            <w:tcW w:w="1435" w:type="dxa"/>
+            <w:tcW w:w="1414" w:type="dxa"/>
             <w:tcBorders>
               <w:top w:val="nil"/>
               <w:left w:val="nil"/>
@@ -6265,8 +6267,8 @@
         </w:tc>
         <w:tc>
           <w:tcPr>
-            <w:tcW w:w="1824" w:type="dxa"/>
-            <w:gridSpan w:val="2"/>
+            <w:tcW w:w="1799" w:type="dxa"/>
+            <w:gridSpan w:val="3"/>
             <w:tcBorders>
               <w:top w:val="single" w:sz="4" w:space="0" w:color="000000"/>
               <w:left w:val="nil"/>
@@ -6309,7 +6311,7 @@
         </w:trPr>
         <w:tc>
           <w:tcPr>
-            <w:tcW w:w="428" w:type="dxa"/>
+            <w:tcW w:w="564" w:type="dxa"/>
             <w:tcBorders>
               <w:top w:val="nil"/>
               <w:left w:val="single" w:sz="4" w:space="0" w:color="000000"/>
@@ -6346,7 +6348,7 @@
         </w:tc>
         <w:tc>
           <w:tcPr>
-            <w:tcW w:w="1145" w:type="dxa"/>
+            <w:tcW w:w="1129" w:type="dxa"/>
             <w:tcBorders>
               <w:top w:val="nil"/>
               <w:left w:val="nil"/>
@@ -6383,7 +6385,7 @@
         </w:tc>
         <w:tc>
           <w:tcPr>
-            <w:tcW w:w="4811" w:type="dxa"/>
+            <w:tcW w:w="4737" w:type="dxa"/>
             <w:gridSpan w:val="2"/>
             <w:tcBorders>
               <w:top w:val="nil"/>
@@ -6411,7 +6413,7 @@
         </w:tc>
         <w:tc>
           <w:tcPr>
-            <w:tcW w:w="1435" w:type="dxa"/>
+            <w:tcW w:w="1414" w:type="dxa"/>
             <w:tcBorders>
               <w:top w:val="nil"/>
               <w:left w:val="nil"/>
@@ -6481,8 +6483,8 @@
         </w:tc>
         <w:tc>
           <w:tcPr>
-            <w:tcW w:w="1824" w:type="dxa"/>
-            <w:gridSpan w:val="2"/>
+            <w:tcW w:w="1799" w:type="dxa"/>
+            <w:gridSpan w:val="3"/>
             <w:tcBorders>
               <w:top w:val="single" w:sz="4" w:space="0" w:color="000000"/>
               <w:left w:val="nil"/>
@@ -6537,7 +6539,7 @@
         </w:trPr>
         <w:tc>
           <w:tcPr>
-            <w:tcW w:w="428" w:type="dxa"/>
+            <w:tcW w:w="564" w:type="dxa"/>
             <w:tcBorders>
               <w:top w:val="nil"/>
               <w:left w:val="nil"/>
@@ -6565,7 +6567,7 @@
         </w:tc>
         <w:tc>
           <w:tcPr>
-            <w:tcW w:w="1145" w:type="dxa"/>
+            <w:tcW w:w="1129" w:type="dxa"/>
             <w:tcBorders>
               <w:top w:val="nil"/>
               <w:left w:val="nil"/>
@@ -6591,7 +6593,7 @@
         </w:tc>
         <w:tc>
           <w:tcPr>
-            <w:tcW w:w="3677" w:type="dxa"/>
+            <w:tcW w:w="3619" w:type="dxa"/>
             <w:tcBorders>
               <w:top w:val="nil"/>
               <w:left w:val="nil"/>
@@ -6617,7 +6619,7 @@
         </w:tc>
         <w:tc>
           <w:tcPr>
-            <w:tcW w:w="1134" w:type="dxa"/>
+            <w:tcW w:w="1118" w:type="dxa"/>
             <w:tcBorders>
               <w:top w:val="nil"/>
               <w:left w:val="nil"/>
@@ -6643,7 +6645,7 @@
         </w:tc>
         <w:tc>
           <w:tcPr>
-            <w:tcW w:w="1435" w:type="dxa"/>
+            <w:tcW w:w="1414" w:type="dxa"/>
             <w:tcBorders>
               <w:top w:val="nil"/>
               <w:left w:val="nil"/>
@@ -6669,7 +6671,8 @@
         </w:tc>
         <w:tc>
           <w:tcPr>
-            <w:tcW w:w="524" w:type="dxa"/>
+            <w:tcW w:w="518" w:type="dxa"/>
+            <w:gridSpan w:val="2"/>
             <w:tcBorders>
               <w:top w:val="nil"/>
               <w:left w:val="nil"/>
@@ -6695,7 +6698,7 @@
         </w:tc>
         <w:tc>
           <w:tcPr>
-            <w:tcW w:w="1300" w:type="dxa"/>
+            <w:tcW w:w="1281" w:type="dxa"/>
             <w:tcBorders>
               <w:top w:val="nil"/>
               <w:left w:val="nil"/>
@@ -6726,7 +6729,7 @@
         </w:trPr>
         <w:tc>
           <w:tcPr>
-            <w:tcW w:w="428" w:type="dxa"/>
+            <w:tcW w:w="564" w:type="dxa"/>
             <w:tcBorders>
               <w:top w:val="nil"/>
               <w:left w:val="nil"/>
@@ -6752,7 +6755,7 @@
         </w:tc>
         <w:tc>
           <w:tcPr>
-            <w:tcW w:w="1145" w:type="dxa"/>
+            <w:tcW w:w="1129" w:type="dxa"/>
             <w:tcBorders>
               <w:top w:val="nil"/>
               <w:left w:val="nil"/>
@@ -6778,7 +6781,7 @@
         </w:tc>
         <w:tc>
           <w:tcPr>
-            <w:tcW w:w="3677" w:type="dxa"/>
+            <w:tcW w:w="3619" w:type="dxa"/>
             <w:tcBorders>
               <w:top w:val="nil"/>
               <w:left w:val="nil"/>
@@ -6804,7 +6807,7 @@
         </w:tc>
         <w:tc>
           <w:tcPr>
-            <w:tcW w:w="1134" w:type="dxa"/>
+            <w:tcW w:w="1118" w:type="dxa"/>
             <w:tcBorders>
               <w:top w:val="nil"/>
               <w:left w:val="nil"/>
@@ -6830,7 +6833,7 @@
         </w:tc>
         <w:tc>
           <w:tcPr>
-            <w:tcW w:w="1435" w:type="dxa"/>
+            <w:tcW w:w="1414" w:type="dxa"/>
             <w:tcBorders>
               <w:top w:val="nil"/>
               <w:left w:val="nil"/>
@@ -6856,7 +6859,8 @@
         </w:tc>
         <w:tc>
           <w:tcPr>
-            <w:tcW w:w="524" w:type="dxa"/>
+            <w:tcW w:w="518" w:type="dxa"/>
+            <w:gridSpan w:val="2"/>
             <w:tcBorders>
               <w:top w:val="nil"/>
               <w:left w:val="nil"/>
@@ -6882,7 +6886,7 @@
         </w:tc>
         <w:tc>
           <w:tcPr>
-            <w:tcW w:w="1300" w:type="dxa"/>
+            <w:tcW w:w="1281" w:type="dxa"/>
             <w:tcBorders>
               <w:top w:val="nil"/>
               <w:left w:val="nil"/>
@@ -6913,7 +6917,7 @@
         </w:trPr>
         <w:tc>
           <w:tcPr>
-            <w:tcW w:w="1573" w:type="dxa"/>
+            <w:tcW w:w="1693" w:type="dxa"/>
             <w:gridSpan w:val="2"/>
             <w:tcBorders>
               <w:top w:val="nil"/>
@@ -6940,7 +6944,7 @@
         </w:tc>
         <w:tc>
           <w:tcPr>
-            <w:tcW w:w="4811" w:type="dxa"/>
+            <w:tcW w:w="4737" w:type="dxa"/>
             <w:gridSpan w:val="2"/>
             <w:tcBorders>
               <w:top w:val="nil"/>
@@ -6968,7 +6972,7 @@
         </w:tc>
         <w:tc>
           <w:tcPr>
-            <w:tcW w:w="1435" w:type="dxa"/>
+            <w:tcW w:w="1414" w:type="dxa"/>
             <w:tcBorders>
               <w:top w:val="nil"/>
               <w:left w:val="nil"/>
@@ -6995,7 +6999,8 @@
         </w:tc>
         <w:tc>
           <w:tcPr>
-            <w:tcW w:w="524" w:type="dxa"/>
+            <w:tcW w:w="518" w:type="dxa"/>
+            <w:gridSpan w:val="2"/>
             <w:tcBorders>
               <w:top w:val="nil"/>
               <w:left w:val="nil"/>
@@ -7021,7 +7026,7 @@
         </w:tc>
         <w:tc>
           <w:tcPr>
-            <w:tcW w:w="1300" w:type="dxa"/>
+            <w:tcW w:w="1281" w:type="dxa"/>
             <w:tcBorders>
               <w:top w:val="nil"/>
               <w:left w:val="nil"/>
@@ -7052,7 +7057,7 @@
         </w:trPr>
         <w:tc>
           <w:tcPr>
-            <w:tcW w:w="1573" w:type="dxa"/>
+            <w:tcW w:w="1693" w:type="dxa"/>
             <w:gridSpan w:val="2"/>
             <w:tcBorders>
               <w:top w:val="nil"/>
@@ -7091,7 +7096,7 @@
         </w:tc>
         <w:tc>
           <w:tcPr>
-            <w:tcW w:w="4811" w:type="dxa"/>
+            <w:tcW w:w="4737" w:type="dxa"/>
             <w:gridSpan w:val="2"/>
             <w:tcBorders>
               <w:top w:val="nil"/>
@@ -7140,7 +7145,7 @@
         </w:tc>
         <w:tc>
           <w:tcPr>
-            <w:tcW w:w="1435" w:type="dxa"/>
+            <w:tcW w:w="1414" w:type="dxa"/>
             <w:tcBorders>
               <w:top w:val="nil"/>
               <w:left w:val="nil"/>
@@ -7168,7 +7173,8 @@
         </w:tc>
         <w:tc>
           <w:tcPr>
-            <w:tcW w:w="524" w:type="dxa"/>
+            <w:tcW w:w="518" w:type="dxa"/>
+            <w:gridSpan w:val="2"/>
             <w:tcBorders>
               <w:top w:val="nil"/>
               <w:left w:val="nil"/>
@@ -7194,7 +7200,7 @@
         </w:tc>
         <w:tc>
           <w:tcPr>
-            <w:tcW w:w="1300" w:type="dxa"/>
+            <w:tcW w:w="1281" w:type="dxa"/>
             <w:tcBorders>
               <w:top w:val="nil"/>
               <w:left w:val="nil"/>
@@ -7225,7 +7231,7 @@
         </w:trPr>
         <w:tc>
           <w:tcPr>
-            <w:tcW w:w="428" w:type="dxa"/>
+            <w:tcW w:w="564" w:type="dxa"/>
             <w:tcBorders>
               <w:top w:val="nil"/>
               <w:left w:val="nil"/>
@@ -7251,7 +7257,7 @@
         </w:tc>
         <w:tc>
           <w:tcPr>
-            <w:tcW w:w="1145" w:type="dxa"/>
+            <w:tcW w:w="1129" w:type="dxa"/>
             <w:tcBorders>
               <w:top w:val="nil"/>
               <w:left w:val="nil"/>
@@ -7277,7 +7283,7 @@
         </w:tc>
         <w:tc>
           <w:tcPr>
-            <w:tcW w:w="3677" w:type="dxa"/>
+            <w:tcW w:w="3619" w:type="dxa"/>
             <w:tcBorders>
               <w:top w:val="nil"/>
               <w:left w:val="nil"/>
@@ -7303,7 +7309,7 @@
         </w:tc>
         <w:tc>
           <w:tcPr>
-            <w:tcW w:w="1134" w:type="dxa"/>
+            <w:tcW w:w="1118" w:type="dxa"/>
             <w:tcBorders>
               <w:top w:val="nil"/>
               <w:left w:val="nil"/>
@@ -7329,7 +7335,7 @@
         </w:tc>
         <w:tc>
           <w:tcPr>
-            <w:tcW w:w="1435" w:type="dxa"/>
+            <w:tcW w:w="1414" w:type="dxa"/>
             <w:tcBorders>
               <w:top w:val="nil"/>
               <w:left w:val="nil"/>
@@ -7355,7 +7361,8 @@
         </w:tc>
         <w:tc>
           <w:tcPr>
-            <w:tcW w:w="524" w:type="dxa"/>
+            <w:tcW w:w="518" w:type="dxa"/>
+            <w:gridSpan w:val="2"/>
             <w:tcBorders>
               <w:top w:val="nil"/>
               <w:left w:val="nil"/>
@@ -7381,7 +7388,7 @@
         </w:tc>
         <w:tc>
           <w:tcPr>
-            <w:tcW w:w="1300" w:type="dxa"/>
+            <w:tcW w:w="1281" w:type="dxa"/>
             <w:tcBorders>
               <w:top w:val="nil"/>
               <w:left w:val="nil"/>
@@ -7412,7 +7419,7 @@
         </w:trPr>
         <w:tc>
           <w:tcPr>
-            <w:tcW w:w="428" w:type="dxa"/>
+            <w:tcW w:w="564" w:type="dxa"/>
             <w:tcBorders>
               <w:top w:val="nil"/>
               <w:left w:val="nil"/>
@@ -7438,7 +7445,7 @@
         </w:tc>
         <w:tc>
           <w:tcPr>
-            <w:tcW w:w="1145" w:type="dxa"/>
+            <w:tcW w:w="1129" w:type="dxa"/>
             <w:tcBorders>
               <w:top w:val="nil"/>
               <w:left w:val="nil"/>
@@ -7464,7 +7471,7 @@
         </w:tc>
         <w:tc>
           <w:tcPr>
-            <w:tcW w:w="3677" w:type="dxa"/>
+            <w:tcW w:w="3619" w:type="dxa"/>
             <w:tcBorders>
               <w:top w:val="nil"/>
               <w:left w:val="nil"/>
@@ -7490,7 +7497,7 @@
         </w:tc>
         <w:tc>
           <w:tcPr>
-            <w:tcW w:w="1134" w:type="dxa"/>
+            <w:tcW w:w="1118" w:type="dxa"/>
             <w:tcBorders>
               <w:top w:val="nil"/>
               <w:left w:val="nil"/>
@@ -7516,7 +7523,7 @@
         </w:tc>
         <w:tc>
           <w:tcPr>
-            <w:tcW w:w="1435" w:type="dxa"/>
+            <w:tcW w:w="1414" w:type="dxa"/>
             <w:tcBorders>
               <w:top w:val="nil"/>
               <w:left w:val="nil"/>
@@ -7542,7 +7549,8 @@
         </w:tc>
         <w:tc>
           <w:tcPr>
-            <w:tcW w:w="524" w:type="dxa"/>
+            <w:tcW w:w="518" w:type="dxa"/>
+            <w:gridSpan w:val="2"/>
             <w:tcBorders>
               <w:top w:val="nil"/>
               <w:left w:val="nil"/>
@@ -7568,7 +7576,7 @@
         </w:tc>
         <w:tc>
           <w:tcPr>
-            <w:tcW w:w="1300" w:type="dxa"/>
+            <w:tcW w:w="1281" w:type="dxa"/>
             <w:tcBorders>
               <w:top w:val="nil"/>
               <w:left w:val="nil"/>
@@ -7599,7 +7607,7 @@
         </w:trPr>
         <w:tc>
           <w:tcPr>
-            <w:tcW w:w="428" w:type="dxa"/>
+            <w:tcW w:w="564" w:type="dxa"/>
             <w:tcBorders>
               <w:top w:val="nil"/>
               <w:left w:val="nil"/>
@@ -7625,7 +7633,7 @@
         </w:tc>
         <w:tc>
           <w:tcPr>
-            <w:tcW w:w="1145" w:type="dxa"/>
+            <w:tcW w:w="1129" w:type="dxa"/>
             <w:tcBorders>
               <w:top w:val="nil"/>
               <w:left w:val="nil"/>
@@ -7651,7 +7659,7 @@
         </w:tc>
         <w:tc>
           <w:tcPr>
-            <w:tcW w:w="3677" w:type="dxa"/>
+            <w:tcW w:w="3619" w:type="dxa"/>
             <w:tcBorders>
               <w:top w:val="nil"/>
               <w:left w:val="nil"/>
@@ -7677,7 +7685,7 @@
         </w:tc>
         <w:tc>
           <w:tcPr>
-            <w:tcW w:w="1134" w:type="dxa"/>
+            <w:tcW w:w="1118" w:type="dxa"/>
             <w:tcBorders>
               <w:top w:val="nil"/>
               <w:left w:val="nil"/>
@@ -7703,7 +7711,7 @@
         </w:tc>
         <w:tc>
           <w:tcPr>
-            <w:tcW w:w="1435" w:type="dxa"/>
+            <w:tcW w:w="1414" w:type="dxa"/>
             <w:tcBorders>
               <w:top w:val="nil"/>
               <w:left w:val="nil"/>
@@ -7729,7 +7737,8 @@
         </w:tc>
         <w:tc>
           <w:tcPr>
-            <w:tcW w:w="524" w:type="dxa"/>
+            <w:tcW w:w="518" w:type="dxa"/>
+            <w:gridSpan w:val="2"/>
             <w:tcBorders>
               <w:top w:val="nil"/>
               <w:left w:val="nil"/>
@@ -7755,7 +7764,7 @@
         </w:tc>
         <w:tc>
           <w:tcPr>
-            <w:tcW w:w="1300" w:type="dxa"/>
+            <w:tcW w:w="1281" w:type="dxa"/>
             <w:tcBorders>
               <w:top w:val="nil"/>
               <w:left w:val="nil"/>
@@ -7786,7 +7795,7 @@
         </w:trPr>
         <w:tc>
           <w:tcPr>
-            <w:tcW w:w="5250" w:type="dxa"/>
+            <w:tcW w:w="5312" w:type="dxa"/>
             <w:gridSpan w:val="3"/>
             <w:tcBorders>
               <w:top w:val="nil"/>
@@ -7832,7 +7841,7 @@
         </w:tc>
         <w:tc>
           <w:tcPr>
-            <w:tcW w:w="1134" w:type="dxa"/>
+            <w:tcW w:w="1118" w:type="dxa"/>
             <w:tcBorders>
               <w:top w:val="nil"/>
               <w:left w:val="nil"/>
@@ -7863,7 +7872,7 @@
         </w:tc>
         <w:tc>
           <w:tcPr>
-            <w:tcW w:w="1435" w:type="dxa"/>
+            <w:tcW w:w="1414" w:type="dxa"/>
             <w:tcBorders>
               <w:top w:val="nil"/>
               <w:left w:val="nil"/>
@@ -7889,7 +7898,8 @@
         </w:tc>
         <w:tc>
           <w:tcPr>
-            <w:tcW w:w="524" w:type="dxa"/>
+            <w:tcW w:w="518" w:type="dxa"/>
+            <w:gridSpan w:val="2"/>
             <w:tcBorders>
               <w:top w:val="nil"/>
               <w:left w:val="nil"/>
@@ -7915,7 +7925,7 @@
         </w:tc>
         <w:tc>
           <w:tcPr>
-            <w:tcW w:w="1300" w:type="dxa"/>
+            <w:tcW w:w="1281" w:type="dxa"/>
             <w:tcBorders>
               <w:top w:val="nil"/>
               <w:left w:val="nil"/>
@@ -7982,7 +7992,7 @@
         </w:trPr>
         <w:tc>
           <w:tcPr>
-            <w:tcW w:w="428" w:type="dxa"/>
+            <w:tcW w:w="564" w:type="dxa"/>
             <w:tcBorders>
               <w:top w:val="nil"/>
               <w:left w:val="nil"/>
@@ -8014,7 +8024,7 @@
         </w:tc>
         <w:tc>
           <w:tcPr>
-            <w:tcW w:w="1145" w:type="dxa"/>
+            <w:tcW w:w="1129" w:type="dxa"/>
             <w:tcBorders>
               <w:top w:val="nil"/>
               <w:left w:val="nil"/>
@@ -8040,7 +8050,7 @@
         </w:tc>
         <w:tc>
           <w:tcPr>
-            <w:tcW w:w="3677" w:type="dxa"/>
+            <w:tcW w:w="3619" w:type="dxa"/>
             <w:tcBorders>
               <w:top w:val="nil"/>
               <w:left w:val="nil"/>
@@ -8066,7 +8076,7 @@
         </w:tc>
         <w:tc>
           <w:tcPr>
-            <w:tcW w:w="1134" w:type="dxa"/>
+            <w:tcW w:w="1118" w:type="dxa"/>
             <w:tcBorders>
               <w:top w:val="nil"/>
               <w:left w:val="nil"/>
@@ -8092,7 +8102,7 @@
         </w:tc>
         <w:tc>
           <w:tcPr>
-            <w:tcW w:w="1435" w:type="dxa"/>
+            <w:tcW w:w="1414" w:type="dxa"/>
             <w:tcBorders>
               <w:top w:val="nil"/>
               <w:left w:val="nil"/>
@@ -8118,7 +8128,8 @@
         </w:tc>
         <w:tc>
           <w:tcPr>
-            <w:tcW w:w="524" w:type="dxa"/>
+            <w:tcW w:w="518" w:type="dxa"/>
+            <w:gridSpan w:val="2"/>
             <w:tcBorders>
               <w:top w:val="nil"/>
               <w:left w:val="nil"/>
@@ -8144,7 +8155,7 @@
         </w:tc>
         <w:tc>
           <w:tcPr>
-            <w:tcW w:w="1300" w:type="dxa"/>
+            <w:tcW w:w="1281" w:type="dxa"/>
             <w:tcBorders>
               <w:top w:val="nil"/>
               <w:left w:val="nil"/>
@@ -8175,7 +8186,7 @@
         </w:trPr>
         <w:tc>
           <w:tcPr>
-            <w:tcW w:w="5250" w:type="dxa"/>
+            <w:tcW w:w="5312" w:type="dxa"/>
             <w:gridSpan w:val="3"/>
             <w:tcBorders>
               <w:top w:val="nil"/>
@@ -8267,11 +8278,10 @@
         </w:tc>
         <w:tc>
           <w:tcPr>
-            <w:tcW w:w="1134" w:type="dxa"/>
-            <w:tcBorders>
-              <w:top w:val="nil"/>
-              <w:left w:val="nil"/>
-              <w:bottom w:val="nil"/>
+            <w:tcW w:w="1118" w:type="dxa"/>
+            <w:tcBorders>
+              <w:top w:val="nil"/>
+              <w:left w:val="nil"/>
               <w:right w:val="nil"/>
             </w:tcBorders>
             <w:shd w:val="clear" w:color="auto" w:fill="auto"/>
@@ -8294,11 +8304,11 @@
         </w:tc>
         <w:tc>
           <w:tcPr>
-            <w:tcW w:w="1435" w:type="dxa"/>
-            <w:tcBorders>
-              <w:top w:val="nil"/>
-              <w:left w:val="nil"/>
-              <w:bottom w:val="single" w:sz="4" w:space="0" w:color="000000"/>
+            <w:tcW w:w="1414" w:type="dxa"/>
+            <w:tcBorders>
+              <w:top w:val="nil"/>
+              <w:left w:val="nil"/>
+              <w:bottom w:val="single" w:sz="4" w:space="0" w:color="auto"/>
               <w:right w:val="nil"/>
             </w:tcBorders>
             <w:shd w:val="clear" w:color="auto" w:fill="auto"/>
@@ -8331,11 +8341,12 @@
         </w:tc>
         <w:tc>
           <w:tcPr>
-            <w:tcW w:w="524" w:type="dxa"/>
-            <w:tcBorders>
-              <w:top w:val="nil"/>
-              <w:left w:val="nil"/>
-              <w:bottom w:val="single" w:sz="4" w:space="0" w:color="000000"/>
+            <w:tcW w:w="518" w:type="dxa"/>
+            <w:gridSpan w:val="2"/>
+            <w:tcBorders>
+              <w:top w:val="nil"/>
+              <w:left w:val="nil"/>
+              <w:bottom w:val="single" w:sz="4" w:space="0" w:color="auto"/>
               <w:right w:val="nil"/>
             </w:tcBorders>
             <w:shd w:val="clear" w:color="auto" w:fill="auto"/>
@@ -8368,11 +8379,11 @@
         </w:tc>
         <w:tc>
           <w:tcPr>
-            <w:tcW w:w="1300" w:type="dxa"/>
-            <w:tcBorders>
-              <w:top w:val="nil"/>
-              <w:left w:val="nil"/>
-              <w:bottom w:val="single" w:sz="4" w:space="0" w:color="000000"/>
+            <w:tcW w:w="1281" w:type="dxa"/>
+            <w:tcBorders>
+              <w:top w:val="nil"/>
+              <w:left w:val="nil"/>
+              <w:bottom w:val="single" w:sz="4" w:space="0" w:color="auto"/>
               <w:right w:val="nil"/>
             </w:tcBorders>
             <w:shd w:val="clear" w:color="auto" w:fill="auto"/>
@@ -8411,7 +8422,7 @@
         </w:trPr>
         <w:tc>
           <w:tcPr>
-            <w:tcW w:w="5250" w:type="dxa"/>
+            <w:tcW w:w="5312" w:type="dxa"/>
             <w:gridSpan w:val="3"/>
             <w:tcBorders>
               <w:top w:val="nil"/>
@@ -8449,12 +8460,9 @@
         </w:tc>
         <w:tc>
           <w:tcPr>
-            <w:tcW w:w="1134" w:type="dxa"/>
-            <w:tcBorders>
-              <w:top w:val="nil"/>
-              <w:left w:val="nil"/>
-              <w:bottom w:val="nil"/>
-              <w:right w:val="nil"/>
+            <w:tcW w:w="1118" w:type="dxa"/>
+            <w:tcBorders>
+              <w:left w:val="nil"/>
             </w:tcBorders>
             <w:shd w:val="clear" w:color="auto" w:fill="auto"/>
             <w:noWrap/>
@@ -8476,13 +8484,10 @@
         </w:tc>
         <w:tc>
           <w:tcPr>
-            <w:tcW w:w="3259" w:type="dxa"/>
-            <w:gridSpan w:val="3"/>
-            <w:tcBorders>
-              <w:top w:val="nil"/>
-              <w:left w:val="nil"/>
-              <w:bottom w:val="nil"/>
-              <w:right w:val="nil"/>
+            <w:tcW w:w="1606" w:type="dxa"/>
+            <w:gridSpan w:val="2"/>
+            <w:tcBorders>
+              <w:top w:val="single" w:sz="4" w:space="0" w:color="auto"/>
             </w:tcBorders>
             <w:shd w:val="clear" w:color="auto" w:fill="auto"/>
             <w:noWrap/>
@@ -8530,8 +8535,32 @@
                 <w:szCs w:val="17"/>
                 <w:lang w:eastAsia="it-IT"/>
               </w:rPr>
-              <w:t xml:space="preserve">"       </w:t>
-            </w:r>
+              <w:t xml:space="preserve">"  </w:t>
+            </w:r>
+          </w:p>
+        </w:tc>
+        <w:tc>
+          <w:tcPr>
+            <w:tcW w:w="1607" w:type="dxa"/>
+            <w:gridSpan w:val="2"/>
+            <w:tcBorders>
+              <w:top w:val="single" w:sz="4" w:space="0" w:color="auto"/>
+            </w:tcBorders>
+            <w:shd w:val="clear" w:color="auto" w:fill="auto"/>
+            <w:vAlign w:val="bottom"/>
+          </w:tcPr>
+          <w:p>
+            <w:pPr>
+              <w:spacing w:after="0" w:line="240" w:lineRule="auto"/>
+              <w:jc w:val="right"/>
+              <w:rPr>
+                <w:rFonts w:ascii="Microsoft Sans Serif" w:eastAsia="Times New Roman" w:hAnsi="Microsoft Sans Serif" w:cs="Microsoft Sans Serif"/>
+                <w:color w:val="000000"/>
+                <w:sz w:val="17"/>
+                <w:szCs w:val="17"/>
+                <w:lang w:eastAsia="it-IT"/>
+              </w:rPr>
+            </w:pPr>
             <w:proofErr w:type="spellStart"/>
             <w:r>
               <w:rPr>

</xml_diff>

<commit_message>
popolamento documenti AKT-IT e AKT-RU
</commit_message>
<xml_diff>
--- a/Fondital.Client/wwwroot/Documents/Templates/BUH-IT.docx
+++ b/Fondital.Client/wwwroot/Documents/Templates/BUH-IT.docx
@@ -5843,13 +5843,13 @@
         <w:tblCaption w:val="TabellaRicambi"/>
       </w:tblPr>
       <w:tblGrid>
-        <w:gridCol w:w="703"/>
-        <w:gridCol w:w="1697"/>
-        <w:gridCol w:w="2189"/>
-        <w:gridCol w:w="1570"/>
-        <w:gridCol w:w="1860"/>
+        <w:gridCol w:w="655"/>
+        <w:gridCol w:w="1594"/>
+        <w:gridCol w:w="2675"/>
+        <w:gridCol w:w="1577"/>
+        <w:gridCol w:w="1528"/>
         <w:gridCol w:w="604"/>
-        <w:gridCol w:w="1020"/>
+        <w:gridCol w:w="1010"/>
       </w:tblGrid>
       <w:tr>
         <w:trPr>
@@ -5857,7 +5857,7 @@
         </w:trPr>
         <w:tc>
           <w:tcPr>
-            <w:tcW w:w="4620" w:type="dxa"/>
+            <w:tcW w:w="4967" w:type="dxa"/>
             <w:gridSpan w:val="3"/>
             <w:tcBorders>
               <w:bottom w:val="single" w:sz="4" w:space="0" w:color="auto"/>
@@ -5900,7 +5900,7 @@
         </w:tc>
         <w:tc>
           <w:tcPr>
-            <w:tcW w:w="1560" w:type="dxa"/>
+            <w:tcW w:w="1599" w:type="dxa"/>
             <w:tcBorders>
               <w:bottom w:val="single" w:sz="4" w:space="0" w:color="auto"/>
             </w:tcBorders>
@@ -5928,7 +5928,7 @@
         </w:tc>
         <w:tc>
           <w:tcPr>
-            <w:tcW w:w="1848" w:type="dxa"/>
+            <w:tcW w:w="1495" w:type="dxa"/>
             <w:tcBorders>
               <w:bottom w:val="single" w:sz="4" w:space="0" w:color="auto"/>
             </w:tcBorders>
@@ -5951,7 +5951,7 @@
         </w:tc>
         <w:tc>
           <w:tcPr>
-            <w:tcW w:w="601" w:type="dxa"/>
+            <w:tcW w:w="591" w:type="dxa"/>
             <w:tcBorders>
               <w:bottom w:val="single" w:sz="4" w:space="0" w:color="auto"/>
             </w:tcBorders>
@@ -5974,7 +5974,7 @@
         </w:tc>
         <w:tc>
           <w:tcPr>
-            <w:tcW w:w="1014" w:type="dxa"/>
+            <w:tcW w:w="991" w:type="dxa"/>
             <w:tcBorders>
               <w:bottom w:val="single" w:sz="4" w:space="0" w:color="auto"/>
             </w:tcBorders>
@@ -6002,7 +6002,7 @@
         </w:trPr>
         <w:tc>
           <w:tcPr>
-            <w:tcW w:w="706" w:type="dxa"/>
+            <w:tcW w:w="663" w:type="dxa"/>
             <w:tcBorders>
               <w:top w:val="single" w:sz="4" w:space="0" w:color="auto"/>
               <w:left w:val="single" w:sz="4" w:space="0" w:color="000000"/>
@@ -6040,7 +6040,7 @@
         </w:tc>
         <w:tc>
           <w:tcPr>
-            <w:tcW w:w="1709" w:type="dxa"/>
+            <w:tcW w:w="1590" w:type="dxa"/>
             <w:tcBorders>
               <w:top w:val="single" w:sz="4" w:space="0" w:color="auto"/>
               <w:left w:val="single" w:sz="4" w:space="0" w:color="auto"/>
@@ -6076,7 +6076,7 @@
         </w:tc>
         <w:tc>
           <w:tcPr>
-            <w:tcW w:w="2205" w:type="dxa"/>
+            <w:tcW w:w="2714" w:type="dxa"/>
             <w:tcBorders>
               <w:top w:val="single" w:sz="4" w:space="0" w:color="auto"/>
               <w:left w:val="single" w:sz="4" w:space="0" w:color="auto"/>
@@ -6114,7 +6114,7 @@
         </w:tc>
         <w:tc>
           <w:tcPr>
-            <w:tcW w:w="1560" w:type="dxa"/>
+            <w:tcW w:w="1599" w:type="dxa"/>
             <w:tcBorders>
               <w:top w:val="single" w:sz="4" w:space="0" w:color="auto"/>
               <w:left w:val="single" w:sz="4" w:space="0" w:color="auto"/>
@@ -6151,7 +6151,7 @@
         </w:tc>
         <w:tc>
           <w:tcPr>
-            <w:tcW w:w="1848" w:type="dxa"/>
+            <w:tcW w:w="1495" w:type="dxa"/>
             <w:tcBorders>
               <w:top w:val="single" w:sz="4" w:space="0" w:color="auto"/>
               <w:left w:val="single" w:sz="4" w:space="0" w:color="auto"/>
@@ -6191,7 +6191,7 @@
         </w:tc>
         <w:tc>
           <w:tcPr>
-            <w:tcW w:w="1615" w:type="dxa"/>
+            <w:tcW w:w="1582" w:type="dxa"/>
             <w:gridSpan w:val="2"/>
             <w:tcBorders>
               <w:top w:val="single" w:sz="4" w:space="0" w:color="auto"/>
@@ -6235,7 +6235,7 @@
         </w:trPr>
         <w:tc>
           <w:tcPr>
-            <w:tcW w:w="706" w:type="dxa"/>
+            <w:tcW w:w="663" w:type="dxa"/>
             <w:tcBorders>
               <w:top w:val="nil"/>
               <w:left w:val="single" w:sz="4" w:space="0" w:color="000000"/>
@@ -6273,7 +6273,7 @@
         </w:tc>
         <w:tc>
           <w:tcPr>
-            <w:tcW w:w="1709" w:type="dxa"/>
+            <w:tcW w:w="1590" w:type="dxa"/>
             <w:tcBorders>
               <w:top w:val="single" w:sz="4" w:space="0" w:color="auto"/>
               <w:left w:val="nil"/>
@@ -6313,7 +6313,7 @@
         </w:tc>
         <w:tc>
           <w:tcPr>
-            <w:tcW w:w="2205" w:type="dxa"/>
+            <w:tcW w:w="2714" w:type="dxa"/>
             <w:tcBorders>
               <w:top w:val="single" w:sz="4" w:space="0" w:color="auto"/>
               <w:left w:val="nil"/>
@@ -6349,7 +6349,7 @@
         </w:tc>
         <w:tc>
           <w:tcPr>
-            <w:tcW w:w="1560" w:type="dxa"/>
+            <w:tcW w:w="1599" w:type="dxa"/>
             <w:tcBorders>
               <w:top w:val="single" w:sz="4" w:space="0" w:color="auto"/>
               <w:left w:val="nil"/>
@@ -6386,7 +6386,7 @@
         </w:tc>
         <w:tc>
           <w:tcPr>
-            <w:tcW w:w="1848" w:type="dxa"/>
+            <w:tcW w:w="1495" w:type="dxa"/>
             <w:tcBorders>
               <w:top w:val="single" w:sz="4" w:space="0" w:color="auto"/>
               <w:left w:val="nil"/>
@@ -6417,13 +6417,13 @@
                 <w:szCs w:val="17"/>
                 <w:lang w:eastAsia="it-IT"/>
               </w:rPr>
-              <w:t>$RicambioQuantita1$</w:t>
-            </w:r>
-          </w:p>
-        </w:tc>
-        <w:tc>
-          <w:tcPr>
-            <w:tcW w:w="1615" w:type="dxa"/>
+              <w:t>$RicambioQta1$</w:t>
+            </w:r>
+          </w:p>
+        </w:tc>
+        <w:tc>
+          <w:tcPr>
+            <w:tcW w:w="1582" w:type="dxa"/>
             <w:gridSpan w:val="2"/>
             <w:tcBorders>
               <w:top w:val="single" w:sz="4" w:space="0" w:color="auto"/>
@@ -6466,7 +6466,7 @@
         </w:trPr>
         <w:tc>
           <w:tcPr>
-            <w:tcW w:w="706" w:type="dxa"/>
+            <w:tcW w:w="663" w:type="dxa"/>
             <w:tcBorders>
               <w:top w:val="nil"/>
               <w:left w:val="single" w:sz="4" w:space="0" w:color="000000"/>
@@ -6504,7 +6504,7 @@
         </w:tc>
         <w:tc>
           <w:tcPr>
-            <w:tcW w:w="1709" w:type="dxa"/>
+            <w:tcW w:w="1590" w:type="dxa"/>
             <w:tcBorders>
               <w:top w:val="nil"/>
               <w:left w:val="nil"/>
@@ -6542,7 +6542,7 @@
         </w:tc>
         <w:tc>
           <w:tcPr>
-            <w:tcW w:w="2205" w:type="dxa"/>
+            <w:tcW w:w="2714" w:type="dxa"/>
             <w:tcBorders>
               <w:top w:val="nil"/>
               <w:left w:val="nil"/>
@@ -6578,7 +6578,7 @@
         </w:tc>
         <w:tc>
           <w:tcPr>
-            <w:tcW w:w="1560" w:type="dxa"/>
+            <w:tcW w:w="1599" w:type="dxa"/>
             <w:tcBorders>
               <w:top w:val="nil"/>
               <w:left w:val="nil"/>
@@ -6615,7 +6615,7 @@
         </w:tc>
         <w:tc>
           <w:tcPr>
-            <w:tcW w:w="1848" w:type="dxa"/>
+            <w:tcW w:w="1495" w:type="dxa"/>
             <w:tcBorders>
               <w:top w:val="nil"/>
               <w:left w:val="nil"/>
@@ -6646,13 +6646,13 @@
                 <w:szCs w:val="17"/>
                 <w:lang w:eastAsia="it-IT"/>
               </w:rPr>
-              <w:t>$RicambioQuantita2$</w:t>
-            </w:r>
-          </w:p>
-        </w:tc>
-        <w:tc>
-          <w:tcPr>
-            <w:tcW w:w="1615" w:type="dxa"/>
+              <w:t>$RicambioQta2$</w:t>
+            </w:r>
+          </w:p>
+        </w:tc>
+        <w:tc>
+          <w:tcPr>
+            <w:tcW w:w="1582" w:type="dxa"/>
             <w:gridSpan w:val="2"/>
             <w:tcBorders>
               <w:top w:val="single" w:sz="4" w:space="0" w:color="000000"/>
@@ -6695,7 +6695,7 @@
         </w:trPr>
         <w:tc>
           <w:tcPr>
-            <w:tcW w:w="706" w:type="dxa"/>
+            <w:tcW w:w="663" w:type="dxa"/>
             <w:tcBorders>
               <w:top w:val="nil"/>
               <w:left w:val="single" w:sz="4" w:space="0" w:color="000000"/>
@@ -6733,7 +6733,7 @@
         </w:tc>
         <w:tc>
           <w:tcPr>
-            <w:tcW w:w="1709" w:type="dxa"/>
+            <w:tcW w:w="1590" w:type="dxa"/>
             <w:tcBorders>
               <w:top w:val="nil"/>
               <w:left w:val="nil"/>
@@ -6771,7 +6771,7 @@
         </w:tc>
         <w:tc>
           <w:tcPr>
-            <w:tcW w:w="2205" w:type="dxa"/>
+            <w:tcW w:w="2714" w:type="dxa"/>
             <w:tcBorders>
               <w:top w:val="nil"/>
               <w:left w:val="nil"/>
@@ -6807,7 +6807,7 @@
         </w:tc>
         <w:tc>
           <w:tcPr>
-            <w:tcW w:w="1560" w:type="dxa"/>
+            <w:tcW w:w="1599" w:type="dxa"/>
             <w:tcBorders>
               <w:top w:val="nil"/>
               <w:left w:val="nil"/>
@@ -6844,7 +6844,7 @@
         </w:tc>
         <w:tc>
           <w:tcPr>
-            <w:tcW w:w="1848" w:type="dxa"/>
+            <w:tcW w:w="1495" w:type="dxa"/>
             <w:tcBorders>
               <w:top w:val="nil"/>
               <w:left w:val="nil"/>
@@ -6875,13 +6875,33 @@
                 <w:szCs w:val="17"/>
                 <w:lang w:eastAsia="it-IT"/>
               </w:rPr>
-              <w:t>$RicambioQuantita3$</w:t>
-            </w:r>
-          </w:p>
-        </w:tc>
-        <w:tc>
-          <w:tcPr>
-            <w:tcW w:w="1615" w:type="dxa"/>
+              <w:t>$Ricambio</w:t>
+            </w:r>
+            <w:r>
+              <w:rPr>
+                <w:rFonts w:ascii="Microsoft Sans Serif" w:eastAsia="Times New Roman" w:hAnsi="Microsoft Sans Serif" w:cs="Microsoft Sans Serif"/>
+                <w:color w:val="000000" w:themeColor="text1"/>
+                <w:sz w:val="17"/>
+                <w:szCs w:val="17"/>
+                <w:lang w:eastAsia="it-IT"/>
+              </w:rPr>
+              <w:t>Q</w:t>
+            </w:r>
+            <w:r>
+              <w:rPr>
+                <w:rFonts w:ascii="Microsoft Sans Serif" w:eastAsia="Times New Roman" w:hAnsi="Microsoft Sans Serif" w:cs="Microsoft Sans Serif"/>
+                <w:color w:val="000000" w:themeColor="text1"/>
+                <w:sz w:val="17"/>
+                <w:szCs w:val="17"/>
+                <w:lang w:eastAsia="it-IT"/>
+              </w:rPr>
+              <w:t>ta3$</w:t>
+            </w:r>
+          </w:p>
+        </w:tc>
+        <w:tc>
+          <w:tcPr>
+            <w:tcW w:w="1582" w:type="dxa"/>
             <w:gridSpan w:val="2"/>
             <w:tcBorders>
               <w:top w:val="single" w:sz="4" w:space="0" w:color="000000"/>
@@ -6924,7 +6944,7 @@
         </w:trPr>
         <w:tc>
           <w:tcPr>
-            <w:tcW w:w="706" w:type="dxa"/>
+            <w:tcW w:w="663" w:type="dxa"/>
             <w:tcBorders>
               <w:top w:val="nil"/>
               <w:left w:val="single" w:sz="4" w:space="0" w:color="000000"/>
@@ -6962,7 +6982,7 @@
         </w:tc>
         <w:tc>
           <w:tcPr>
-            <w:tcW w:w="1709" w:type="dxa"/>
+            <w:tcW w:w="1590" w:type="dxa"/>
             <w:tcBorders>
               <w:top w:val="nil"/>
               <w:left w:val="nil"/>
@@ -7000,7 +7020,7 @@
         </w:tc>
         <w:tc>
           <w:tcPr>
-            <w:tcW w:w="2205" w:type="dxa"/>
+            <w:tcW w:w="2714" w:type="dxa"/>
             <w:tcBorders>
               <w:top w:val="nil"/>
               <w:left w:val="nil"/>
@@ -7036,7 +7056,7 @@
         </w:tc>
         <w:tc>
           <w:tcPr>
-            <w:tcW w:w="1560" w:type="dxa"/>
+            <w:tcW w:w="1599" w:type="dxa"/>
             <w:tcBorders>
               <w:top w:val="nil"/>
               <w:left w:val="nil"/>
@@ -7073,7 +7093,7 @@
         </w:tc>
         <w:tc>
           <w:tcPr>
-            <w:tcW w:w="1848" w:type="dxa"/>
+            <w:tcW w:w="1495" w:type="dxa"/>
             <w:tcBorders>
               <w:top w:val="nil"/>
               <w:left w:val="nil"/>
@@ -7104,13 +7124,13 @@
                 <w:szCs w:val="17"/>
                 <w:lang w:eastAsia="it-IT"/>
               </w:rPr>
-              <w:t>$RicambioQuantita4$</w:t>
-            </w:r>
-          </w:p>
-        </w:tc>
-        <w:tc>
-          <w:tcPr>
-            <w:tcW w:w="1615" w:type="dxa"/>
+              <w:t>$RicambioQta4$</w:t>
+            </w:r>
+          </w:p>
+        </w:tc>
+        <w:tc>
+          <w:tcPr>
+            <w:tcW w:w="1582" w:type="dxa"/>
             <w:gridSpan w:val="2"/>
             <w:tcBorders>
               <w:top w:val="single" w:sz="4" w:space="0" w:color="000000"/>
@@ -7153,7 +7173,7 @@
         </w:trPr>
         <w:tc>
           <w:tcPr>
-            <w:tcW w:w="706" w:type="dxa"/>
+            <w:tcW w:w="663" w:type="dxa"/>
             <w:tcBorders>
               <w:top w:val="nil"/>
               <w:left w:val="single" w:sz="4" w:space="0" w:color="000000"/>
@@ -7191,7 +7211,7 @@
         </w:tc>
         <w:tc>
           <w:tcPr>
-            <w:tcW w:w="1709" w:type="dxa"/>
+            <w:tcW w:w="1590" w:type="dxa"/>
             <w:tcBorders>
               <w:top w:val="nil"/>
               <w:left w:val="nil"/>
@@ -7229,7 +7249,7 @@
         </w:tc>
         <w:tc>
           <w:tcPr>
-            <w:tcW w:w="2205" w:type="dxa"/>
+            <w:tcW w:w="2714" w:type="dxa"/>
             <w:tcBorders>
               <w:top w:val="nil"/>
               <w:left w:val="nil"/>
@@ -7265,7 +7285,7 @@
         </w:tc>
         <w:tc>
           <w:tcPr>
-            <w:tcW w:w="1560" w:type="dxa"/>
+            <w:tcW w:w="1599" w:type="dxa"/>
             <w:tcBorders>
               <w:top w:val="nil"/>
               <w:left w:val="nil"/>
@@ -7302,7 +7322,7 @@
         </w:tc>
         <w:tc>
           <w:tcPr>
-            <w:tcW w:w="1848" w:type="dxa"/>
+            <w:tcW w:w="1495" w:type="dxa"/>
             <w:tcBorders>
               <w:top w:val="nil"/>
               <w:left w:val="nil"/>
@@ -7333,13 +7353,13 @@
                 <w:szCs w:val="17"/>
                 <w:lang w:eastAsia="it-IT"/>
               </w:rPr>
-              <w:t>$RicambioQuantita5$</w:t>
-            </w:r>
-          </w:p>
-        </w:tc>
-        <w:tc>
-          <w:tcPr>
-            <w:tcW w:w="1615" w:type="dxa"/>
+              <w:t>$RicambioQta5$</w:t>
+            </w:r>
+          </w:p>
+        </w:tc>
+        <w:tc>
+          <w:tcPr>
+            <w:tcW w:w="1582" w:type="dxa"/>
             <w:gridSpan w:val="2"/>
             <w:tcBorders>
               <w:top w:val="single" w:sz="4" w:space="0" w:color="000000"/>
@@ -7382,7 +7402,7 @@
         </w:trPr>
         <w:tc>
           <w:tcPr>
-            <w:tcW w:w="706" w:type="dxa"/>
+            <w:tcW w:w="663" w:type="dxa"/>
             <w:tcBorders>
               <w:top w:val="nil"/>
               <w:left w:val="single" w:sz="4" w:space="0" w:color="000000"/>
@@ -7420,7 +7440,7 @@
         </w:tc>
         <w:tc>
           <w:tcPr>
-            <w:tcW w:w="1709" w:type="dxa"/>
+            <w:tcW w:w="1590" w:type="dxa"/>
             <w:tcBorders>
               <w:top w:val="nil"/>
               <w:left w:val="nil"/>
@@ -7458,7 +7478,7 @@
         </w:tc>
         <w:tc>
           <w:tcPr>
-            <w:tcW w:w="2205" w:type="dxa"/>
+            <w:tcW w:w="2714" w:type="dxa"/>
             <w:tcBorders>
               <w:top w:val="nil"/>
               <w:left w:val="nil"/>
@@ -7494,7 +7514,7 @@
         </w:tc>
         <w:tc>
           <w:tcPr>
-            <w:tcW w:w="1560" w:type="dxa"/>
+            <w:tcW w:w="1599" w:type="dxa"/>
             <w:tcBorders>
               <w:top w:val="nil"/>
               <w:left w:val="nil"/>
@@ -7531,7 +7551,7 @@
         </w:tc>
         <w:tc>
           <w:tcPr>
-            <w:tcW w:w="1848" w:type="dxa"/>
+            <w:tcW w:w="1495" w:type="dxa"/>
             <w:tcBorders>
               <w:top w:val="nil"/>
               <w:left w:val="nil"/>
@@ -7562,13 +7582,13 @@
                 <w:szCs w:val="17"/>
                 <w:lang w:eastAsia="it-IT"/>
               </w:rPr>
-              <w:t>$RicambioQuantita6$</w:t>
-            </w:r>
-          </w:p>
-        </w:tc>
-        <w:tc>
-          <w:tcPr>
-            <w:tcW w:w="1615" w:type="dxa"/>
+              <w:t>$RicambioQta6$</w:t>
+            </w:r>
+          </w:p>
+        </w:tc>
+        <w:tc>
+          <w:tcPr>
+            <w:tcW w:w="1582" w:type="dxa"/>
             <w:gridSpan w:val="2"/>
             <w:tcBorders>
               <w:top w:val="single" w:sz="4" w:space="0" w:color="000000"/>
@@ -7611,7 +7631,7 @@
         </w:trPr>
         <w:tc>
           <w:tcPr>
-            <w:tcW w:w="706" w:type="dxa"/>
+            <w:tcW w:w="663" w:type="dxa"/>
             <w:tcBorders>
               <w:top w:val="nil"/>
               <w:left w:val="single" w:sz="4" w:space="0" w:color="000000"/>
@@ -7649,7 +7669,7 @@
         </w:tc>
         <w:tc>
           <w:tcPr>
-            <w:tcW w:w="1709" w:type="dxa"/>
+            <w:tcW w:w="1590" w:type="dxa"/>
             <w:tcBorders>
               <w:top w:val="nil"/>
               <w:left w:val="nil"/>
@@ -7687,7 +7707,7 @@
         </w:tc>
         <w:tc>
           <w:tcPr>
-            <w:tcW w:w="2205" w:type="dxa"/>
+            <w:tcW w:w="2714" w:type="dxa"/>
             <w:tcBorders>
               <w:top w:val="nil"/>
               <w:left w:val="nil"/>
@@ -7723,7 +7743,7 @@
         </w:tc>
         <w:tc>
           <w:tcPr>
-            <w:tcW w:w="1560" w:type="dxa"/>
+            <w:tcW w:w="1599" w:type="dxa"/>
             <w:tcBorders>
               <w:top w:val="nil"/>
               <w:left w:val="nil"/>
@@ -7760,7 +7780,7 @@
         </w:tc>
         <w:tc>
           <w:tcPr>
-            <w:tcW w:w="1848" w:type="dxa"/>
+            <w:tcW w:w="1495" w:type="dxa"/>
             <w:tcBorders>
               <w:top w:val="nil"/>
               <w:left w:val="nil"/>
@@ -7791,13 +7811,13 @@
                 <w:szCs w:val="17"/>
                 <w:lang w:eastAsia="it-IT"/>
               </w:rPr>
-              <w:t>$RicambioQuantita7$</w:t>
-            </w:r>
-          </w:p>
-        </w:tc>
-        <w:tc>
-          <w:tcPr>
-            <w:tcW w:w="1615" w:type="dxa"/>
+              <w:t>$RicambioQta7$</w:t>
+            </w:r>
+          </w:p>
+        </w:tc>
+        <w:tc>
+          <w:tcPr>
+            <w:tcW w:w="1582" w:type="dxa"/>
             <w:gridSpan w:val="2"/>
             <w:tcBorders>
               <w:top w:val="single" w:sz="4" w:space="0" w:color="000000"/>
@@ -7840,7 +7860,7 @@
         </w:trPr>
         <w:tc>
           <w:tcPr>
-            <w:tcW w:w="706" w:type="dxa"/>
+            <w:tcW w:w="663" w:type="dxa"/>
             <w:tcBorders>
               <w:top w:val="nil"/>
               <w:left w:val="single" w:sz="4" w:space="0" w:color="000000"/>
@@ -7878,7 +7898,7 @@
         </w:tc>
         <w:tc>
           <w:tcPr>
-            <w:tcW w:w="1709" w:type="dxa"/>
+            <w:tcW w:w="1590" w:type="dxa"/>
             <w:tcBorders>
               <w:top w:val="nil"/>
               <w:left w:val="nil"/>
@@ -7940,7 +7960,7 @@
         </w:tc>
         <w:tc>
           <w:tcPr>
-            <w:tcW w:w="2205" w:type="dxa"/>
+            <w:tcW w:w="2714" w:type="dxa"/>
             <w:tcBorders>
               <w:top w:val="nil"/>
               <w:left w:val="nil"/>
@@ -7996,7 +8016,7 @@
         </w:tc>
         <w:tc>
           <w:tcPr>
-            <w:tcW w:w="1560" w:type="dxa"/>
+            <w:tcW w:w="1599" w:type="dxa"/>
             <w:tcBorders>
               <w:top w:val="nil"/>
               <w:left w:val="nil"/>
@@ -8053,7 +8073,7 @@
         </w:tc>
         <w:tc>
           <w:tcPr>
-            <w:tcW w:w="1848" w:type="dxa"/>
+            <w:tcW w:w="1495" w:type="dxa"/>
             <w:tcBorders>
               <w:top w:val="nil"/>
               <w:left w:val="nil"/>
@@ -8084,7 +8104,7 @@
                 <w:szCs w:val="17"/>
                 <w:lang w:eastAsia="it-IT"/>
               </w:rPr>
-              <w:t>$RicambioQuantita</w:t>
+              <w:t>$RicambioQta</w:t>
             </w:r>
             <w:r>
               <w:rPr>
@@ -8110,7 +8130,7 @@
         </w:tc>
         <w:tc>
           <w:tcPr>
-            <w:tcW w:w="1615" w:type="dxa"/>
+            <w:tcW w:w="1582" w:type="dxa"/>
             <w:gridSpan w:val="2"/>
             <w:tcBorders>
               <w:top w:val="single" w:sz="4" w:space="0" w:color="000000"/>
@@ -8173,7 +8193,7 @@
         </w:trPr>
         <w:tc>
           <w:tcPr>
-            <w:tcW w:w="706" w:type="dxa"/>
+            <w:tcW w:w="663" w:type="dxa"/>
             <w:tcBorders>
               <w:top w:val="nil"/>
               <w:left w:val="single" w:sz="4" w:space="0" w:color="000000"/>
@@ -8211,7 +8231,7 @@
         </w:tc>
         <w:tc>
           <w:tcPr>
-            <w:tcW w:w="1709" w:type="dxa"/>
+            <w:tcW w:w="1590" w:type="dxa"/>
             <w:tcBorders>
               <w:top w:val="nil"/>
               <w:left w:val="nil"/>
@@ -8273,7 +8293,7 @@
         </w:tc>
         <w:tc>
           <w:tcPr>
-            <w:tcW w:w="2205" w:type="dxa"/>
+            <w:tcW w:w="2714" w:type="dxa"/>
             <w:tcBorders>
               <w:top w:val="nil"/>
               <w:left w:val="nil"/>
@@ -8329,7 +8349,7 @@
         </w:tc>
         <w:tc>
           <w:tcPr>
-            <w:tcW w:w="1560" w:type="dxa"/>
+            <w:tcW w:w="1599" w:type="dxa"/>
             <w:tcBorders>
               <w:top w:val="nil"/>
               <w:left w:val="nil"/>
@@ -8386,7 +8406,7 @@
         </w:tc>
         <w:tc>
           <w:tcPr>
-            <w:tcW w:w="1848" w:type="dxa"/>
+            <w:tcW w:w="1495" w:type="dxa"/>
             <w:tcBorders>
               <w:top w:val="nil"/>
               <w:left w:val="nil"/>
@@ -8417,7 +8437,27 @@
                 <w:szCs w:val="17"/>
                 <w:lang w:eastAsia="it-IT"/>
               </w:rPr>
-              <w:t>$RicambioQuantita</w:t>
+              <w:t>$RicambioQ</w:t>
+            </w:r>
+            <w:r>
+              <w:rPr>
+                <w:rFonts w:ascii="Microsoft Sans Serif" w:eastAsia="Times New Roman" w:hAnsi="Microsoft Sans Serif" w:cs="Microsoft Sans Serif"/>
+                <w:color w:val="000000" w:themeColor="text1"/>
+                <w:sz w:val="17"/>
+                <w:szCs w:val="17"/>
+                <w:lang w:eastAsia="it-IT"/>
+              </w:rPr>
+              <w:t>t</w:t>
+            </w:r>
+            <w:r>
+              <w:rPr>
+                <w:rFonts w:ascii="Microsoft Sans Serif" w:eastAsia="Times New Roman" w:hAnsi="Microsoft Sans Serif" w:cs="Microsoft Sans Serif"/>
+                <w:color w:val="000000" w:themeColor="text1"/>
+                <w:sz w:val="17"/>
+                <w:szCs w:val="17"/>
+                <w:lang w:eastAsia="it-IT"/>
+              </w:rPr>
+              <w:t>a</w:t>
             </w:r>
             <w:r>
               <w:rPr>
@@ -8443,7 +8483,7 @@
         </w:tc>
         <w:tc>
           <w:tcPr>
-            <w:tcW w:w="1615" w:type="dxa"/>
+            <w:tcW w:w="1582" w:type="dxa"/>
             <w:gridSpan w:val="2"/>
             <w:tcBorders>
               <w:top w:val="single" w:sz="4" w:space="0" w:color="000000"/>
@@ -8506,7 +8546,7 @@
         </w:trPr>
         <w:tc>
           <w:tcPr>
-            <w:tcW w:w="706" w:type="dxa"/>
+            <w:tcW w:w="663" w:type="dxa"/>
             <w:tcBorders>
               <w:top w:val="nil"/>
               <w:left w:val="single" w:sz="4" w:space="0" w:color="000000"/>
@@ -8544,7 +8584,7 @@
         </w:tc>
         <w:tc>
           <w:tcPr>
-            <w:tcW w:w="1709" w:type="dxa"/>
+            <w:tcW w:w="1590" w:type="dxa"/>
             <w:tcBorders>
               <w:top w:val="nil"/>
               <w:left w:val="nil"/>
@@ -8606,7 +8646,7 @@
         </w:tc>
         <w:tc>
           <w:tcPr>
-            <w:tcW w:w="2205" w:type="dxa"/>
+            <w:tcW w:w="2714" w:type="dxa"/>
             <w:tcBorders>
               <w:top w:val="nil"/>
               <w:left w:val="nil"/>
@@ -8662,7 +8702,7 @@
         </w:tc>
         <w:tc>
           <w:tcPr>
-            <w:tcW w:w="1560" w:type="dxa"/>
+            <w:tcW w:w="1599" w:type="dxa"/>
             <w:tcBorders>
               <w:top w:val="nil"/>
               <w:left w:val="nil"/>
@@ -8719,7 +8759,7 @@
         </w:tc>
         <w:tc>
           <w:tcPr>
-            <w:tcW w:w="1848" w:type="dxa"/>
+            <w:tcW w:w="1495" w:type="dxa"/>
             <w:tcBorders>
               <w:top w:val="nil"/>
               <w:left w:val="nil"/>
@@ -8750,7 +8790,7 @@
                 <w:szCs w:val="17"/>
                 <w:lang w:eastAsia="it-IT"/>
               </w:rPr>
-              <w:t>$RicambioQuantita</w:t>
+              <w:t>$RicambioQta</w:t>
             </w:r>
             <w:r>
               <w:rPr>
@@ -8776,7 +8816,7 @@
         </w:tc>
         <w:tc>
           <w:tcPr>
-            <w:tcW w:w="1615" w:type="dxa"/>
+            <w:tcW w:w="1582" w:type="dxa"/>
             <w:gridSpan w:val="2"/>
             <w:tcBorders>
               <w:top w:val="single" w:sz="4" w:space="0" w:color="000000"/>
@@ -8839,7 +8879,7 @@
         </w:trPr>
         <w:tc>
           <w:tcPr>
-            <w:tcW w:w="706" w:type="dxa"/>
+            <w:tcW w:w="663" w:type="dxa"/>
             <w:tcBorders>
               <w:top w:val="nil"/>
               <w:left w:val="single" w:sz="4" w:space="0" w:color="000000"/>
@@ -8876,7 +8916,7 @@
         </w:tc>
         <w:tc>
           <w:tcPr>
-            <w:tcW w:w="1709" w:type="dxa"/>
+            <w:tcW w:w="1590" w:type="dxa"/>
             <w:tcBorders>
               <w:top w:val="nil"/>
               <w:left w:val="nil"/>
@@ -8913,7 +8953,7 @@
         </w:tc>
         <w:tc>
           <w:tcPr>
-            <w:tcW w:w="3765" w:type="dxa"/>
+            <w:tcW w:w="4313" w:type="dxa"/>
             <w:gridSpan w:val="2"/>
             <w:tcBorders>
               <w:top w:val="nil"/>
@@ -8941,7 +8981,7 @@
         </w:tc>
         <w:tc>
           <w:tcPr>
-            <w:tcW w:w="1848" w:type="dxa"/>
+            <w:tcW w:w="1495" w:type="dxa"/>
             <w:tcBorders>
               <w:top w:val="nil"/>
               <w:left w:val="nil"/>
@@ -9021,7 +9061,7 @@
         </w:tc>
         <w:tc>
           <w:tcPr>
-            <w:tcW w:w="1615" w:type="dxa"/>
+            <w:tcW w:w="1582" w:type="dxa"/>
             <w:gridSpan w:val="2"/>
             <w:tcBorders>
               <w:top w:val="single" w:sz="4" w:space="0" w:color="000000"/>

</xml_diff>